<commit_message>
Utilisation de la directive ngFor pour parcourir les éléments d'un tableau afin d'afficher la liste des logements
</commit_message>
<xml_diff>
--- a/Notes.docx
+++ b/Notes.docx
@@ -42,7 +42,6 @@
         </w:rPr>
       </w:pPr>
       <w:proofErr w:type="spellStart"/>
-      <w:proofErr w:type="gramStart"/>
       <w:r>
         <w:rPr>
           <w:rStyle w:val="CodeHTML"/>
@@ -53,20 +52,7 @@
           <w:sz w:val="24"/>
           <w:szCs w:val="24"/>
         </w:rPr>
-        <w:t>app.component</w:t>
-      </w:r>
-      <w:proofErr w:type="gramEnd"/>
-      <w:r>
-        <w:rPr>
-          <w:rStyle w:val="CodeHTML"/>
-          <w:rFonts w:asciiTheme="minorHAnsi" w:eastAsiaTheme="minorHAnsi" w:hAnsiTheme="minorHAnsi" w:cstheme="minorHAnsi"/>
-          <w:b/>
-          <w:bCs/>
-          <w:color w:val="444444"/>
-          <w:sz w:val="24"/>
-          <w:szCs w:val="24"/>
-        </w:rPr>
-        <w:t>.ts</w:t>
+        <w:t>app.component.ts</w:t>
       </w:r>
       <w:proofErr w:type="spellEnd"/>
       <w:r>
@@ -309,7 +295,6 @@
         </w:rPr>
       </w:pPr>
       <w:proofErr w:type="spellStart"/>
-      <w:proofErr w:type="gramStart"/>
       <w:r>
         <w:rPr>
           <w:rFonts w:cstheme="minorHAnsi"/>
@@ -321,7 +306,6 @@
         <w:t>ng</w:t>
       </w:r>
       <w:proofErr w:type="spellEnd"/>
-      <w:proofErr w:type="gramEnd"/>
       <w:r>
         <w:rPr>
           <w:rFonts w:cstheme="minorHAnsi"/>
@@ -411,7 +395,6 @@
         </w:rPr>
       </w:pPr>
       <w:proofErr w:type="spellStart"/>
-      <w:proofErr w:type="gramStart"/>
       <w:r>
         <w:rPr>
           <w:rFonts w:cstheme="minorHAnsi"/>
@@ -423,7 +406,6 @@
         <w:t>ng</w:t>
       </w:r>
       <w:proofErr w:type="spellEnd"/>
-      <w:proofErr w:type="gramEnd"/>
       <w:r>
         <w:rPr>
           <w:rFonts w:cstheme="minorHAnsi"/>
@@ -473,7 +455,6 @@
         </w:rPr>
       </w:pPr>
       <w:proofErr w:type="spellStart"/>
-      <w:proofErr w:type="gramStart"/>
       <w:r>
         <w:rPr>
           <w:rFonts w:cstheme="minorHAnsi"/>
@@ -485,7 +466,6 @@
         <w:t>standlone</w:t>
       </w:r>
       <w:proofErr w:type="spellEnd"/>
-      <w:proofErr w:type="gramEnd"/>
       <w:r>
         <w:rPr>
           <w:rFonts w:cstheme="minorHAnsi"/>
@@ -565,7 +545,6 @@
         </w:rPr>
       </w:pPr>
       <w:proofErr w:type="spellStart"/>
-      <w:proofErr w:type="gramStart"/>
       <w:r>
         <w:rPr>
           <w:rFonts w:cstheme="minorHAnsi"/>
@@ -579,7 +558,6 @@
         <w:t>ng</w:t>
       </w:r>
       <w:proofErr w:type="spellEnd"/>
-      <w:proofErr w:type="gramEnd"/>
       <w:r>
         <w:rPr>
           <w:rFonts w:cstheme="minorHAnsi"/>
@@ -852,29 +830,7 @@
           <w:sz w:val="24"/>
           <w:szCs w:val="24"/>
         </w:rPr>
-        <w:t>@</w:t>
-      </w:r>
-      <w:proofErr w:type="gramStart"/>
-      <w:r>
-        <w:rPr>
-          <w:rFonts w:cstheme="minorHAnsi"/>
-          <w:b/>
-          <w:bCs/>
-          <w:sz w:val="24"/>
-          <w:szCs w:val="24"/>
-        </w:rPr>
-        <w:t>Input(</w:t>
-      </w:r>
-      <w:proofErr w:type="gramEnd"/>
-      <w:r>
-        <w:rPr>
-          <w:rFonts w:cstheme="minorHAnsi"/>
-          <w:b/>
-          <w:bCs/>
-          <w:sz w:val="24"/>
-          <w:szCs w:val="24"/>
-        </w:rPr>
-        <w:t>) test!: Test</w:t>
+        <w:t>@Input() test!: Test</w:t>
       </w:r>
       <w:r>
         <w:rPr>
@@ -1140,7 +1096,6 @@
         </w:rPr>
         <w:t xml:space="preserve"> (pour l’affichage des données) </w:t>
       </w:r>
-      <w:proofErr w:type="gramStart"/>
       <w:r>
         <w:rPr>
           <w:rFonts w:eastAsia="Times New Roman" w:cstheme="minorHAnsi"/>
@@ -1153,22 +1108,7 @@
           <w:lang w:eastAsia="fr-FR"/>
           <w14:ligatures w14:val="none"/>
         </w:rPr>
-        <w:t>{{ expression</w:t>
-      </w:r>
-      <w:proofErr w:type="gramEnd"/>
-      <w:r>
-        <w:rPr>
-          <w:rFonts w:eastAsia="Times New Roman" w:cstheme="minorHAnsi"/>
-          <w:b/>
-          <w:bCs/>
-          <w:color w:val="444444"/>
-          <w:kern w:val="0"/>
-          <w:sz w:val="24"/>
-          <w:szCs w:val="24"/>
-          <w:lang w:eastAsia="fr-FR"/>
-          <w14:ligatures w14:val="none"/>
-        </w:rPr>
-        <w:t xml:space="preserve"> }}</w:t>
+        <w:t>{{ expression }}</w:t>
       </w:r>
     </w:p>
     <w:p>
@@ -1347,6 +1287,302 @@
     <w:p>
       <w:pPr>
         <w:pStyle w:val="Paragraphedeliste"/>
+        <w:rPr>
+          <w:rFonts w:cstheme="minorHAnsi"/>
+          <w:sz w:val="24"/>
+          <w:szCs w:val="24"/>
+        </w:rPr>
+      </w:pPr>
+    </w:p>
+    <w:p>
+      <w:pPr>
+        <w:pStyle w:val="Paragraphedeliste"/>
+        <w:numPr>
+          <w:ilvl w:val="0"/>
+          <w:numId w:val="1"/>
+        </w:numPr>
+        <w:rPr>
+          <w:rFonts w:cstheme="minorHAnsi"/>
+          <w:sz w:val="24"/>
+          <w:szCs w:val="24"/>
+        </w:rPr>
+      </w:pPr>
+      <w:proofErr w:type="spellStart"/>
+      <w:r>
+        <w:rPr>
+          <w:rFonts w:cstheme="minorHAnsi"/>
+          <w:b/>
+          <w:bCs/>
+          <w:sz w:val="24"/>
+          <w:szCs w:val="24"/>
+        </w:rPr>
+        <w:t>ngFor</w:t>
+      </w:r>
+      <w:proofErr w:type="spellEnd"/>
+      <w:r>
+        <w:rPr>
+          <w:rFonts w:cstheme="minorHAnsi"/>
+          <w:sz w:val="24"/>
+          <w:szCs w:val="24"/>
+        </w:rPr>
+        <w:t xml:space="preserve"> : </w:t>
+      </w:r>
+      <w:r>
+        <w:rPr>
+          <w:rFonts w:cstheme="minorHAnsi"/>
+          <w:color w:val="444444"/>
+          <w:sz w:val="24"/>
+          <w:szCs w:val="24"/>
+          <w:shd w:val="clear" w:color="auto" w:fill="FFFFFF"/>
+        </w:rPr>
+        <w:t>est un type spécifique de </w:t>
+      </w:r>
+      <w:hyperlink r:id="rId5" w:history="1">
+        <w:r>
+          <w:rPr>
+            <w:rStyle w:val="Lienhypertexte"/>
+            <w:rFonts w:cstheme="minorHAnsi"/>
+            <w:color w:val="1976D2"/>
+            <w:sz w:val="24"/>
+            <w:szCs w:val="24"/>
+            <w:shd w:val="clear" w:color="auto" w:fill="FFFFFF"/>
+          </w:rPr>
+          <w:t>directive</w:t>
+        </w:r>
+      </w:hyperlink>
+      <w:r>
+        <w:rPr>
+          <w:rFonts w:cstheme="minorHAnsi"/>
+          <w:color w:val="444444"/>
+          <w:sz w:val="24"/>
+          <w:szCs w:val="24"/>
+          <w:shd w:val="clear" w:color="auto" w:fill="FFFFFF"/>
+        </w:rPr>
+        <w:t> utilisé pour répéter dynamiquement des données dans un modèle</w:t>
+      </w:r>
+      <w:r>
+        <w:rPr>
+          <w:rFonts w:cstheme="minorHAnsi"/>
+          <w:sz w:val="24"/>
+          <w:szCs w:val="24"/>
+        </w:rPr>
+        <w:t xml:space="preserve">. </w:t>
+      </w:r>
+      <w:r>
+        <w:rPr>
+          <w:rFonts w:cstheme="minorHAnsi"/>
+          <w:color w:val="444444"/>
+          <w:sz w:val="24"/>
+          <w:szCs w:val="24"/>
+          <w:shd w:val="clear" w:color="auto" w:fill="FFFFFF"/>
+        </w:rPr>
+        <w:t xml:space="preserve">En JavaScript, </w:t>
+      </w:r>
+      <w:r>
+        <w:rPr>
+          <w:rFonts w:cstheme="minorHAnsi"/>
+          <w:color w:val="444444"/>
+          <w:sz w:val="24"/>
+          <w:szCs w:val="24"/>
+          <w:shd w:val="clear" w:color="auto" w:fill="FFFFFF"/>
+        </w:rPr>
+        <w:t>on</w:t>
+      </w:r>
+      <w:r>
+        <w:rPr>
+          <w:rFonts w:cstheme="minorHAnsi"/>
+          <w:color w:val="444444"/>
+          <w:sz w:val="24"/>
+          <w:szCs w:val="24"/>
+          <w:shd w:val="clear" w:color="auto" w:fill="FFFFFF"/>
+        </w:rPr>
+        <w:t xml:space="preserve"> utilise une boucle </w:t>
+      </w:r>
+      <w:r>
+        <w:rPr>
+          <w:rFonts w:cstheme="minorHAnsi"/>
+          <w:b/>
+          <w:bCs/>
+          <w:color w:val="444444"/>
+          <w:sz w:val="24"/>
+          <w:szCs w:val="24"/>
+          <w:shd w:val="clear" w:color="auto" w:fill="FFFFFF"/>
+        </w:rPr>
+        <w:t>for</w:t>
+      </w:r>
+      <w:r>
+        <w:rPr>
+          <w:rFonts w:cstheme="minorHAnsi"/>
+          <w:color w:val="444444"/>
+          <w:sz w:val="24"/>
+          <w:szCs w:val="24"/>
+          <w:shd w:val="clear" w:color="auto" w:fill="FFFFFF"/>
+        </w:rPr>
+        <w:t xml:space="preserve"> - </w:t>
+      </w:r>
+      <w:proofErr w:type="spellStart"/>
+      <w:r>
+        <w:rPr>
+          <w:rFonts w:cstheme="minorHAnsi"/>
+          <w:b/>
+          <w:bCs/>
+          <w:color w:val="444444"/>
+          <w:sz w:val="24"/>
+          <w:szCs w:val="24"/>
+          <w:shd w:val="clear" w:color="auto" w:fill="FFFFFF"/>
+        </w:rPr>
+        <w:t>ngFor</w:t>
+      </w:r>
+      <w:proofErr w:type="spellEnd"/>
+      <w:r>
+        <w:rPr>
+          <w:rFonts w:cstheme="minorHAnsi"/>
+          <w:color w:val="444444"/>
+          <w:sz w:val="24"/>
+          <w:szCs w:val="24"/>
+          <w:shd w:val="clear" w:color="auto" w:fill="FFFFFF"/>
+        </w:rPr>
+        <w:t xml:space="preserve"> fournit une fonctionnalité similaire pour les modèles </w:t>
+      </w:r>
+      <w:proofErr w:type="spellStart"/>
+      <w:r>
+        <w:rPr>
+          <w:rFonts w:cstheme="minorHAnsi"/>
+          <w:color w:val="444444"/>
+          <w:sz w:val="24"/>
+          <w:szCs w:val="24"/>
+          <w:shd w:val="clear" w:color="auto" w:fill="FFFFFF"/>
+        </w:rPr>
+        <w:t>Angular</w:t>
+      </w:r>
+      <w:proofErr w:type="spellEnd"/>
+      <w:r>
+        <w:rPr>
+          <w:rFonts w:cstheme="minorHAnsi"/>
+          <w:color w:val="444444"/>
+          <w:sz w:val="24"/>
+          <w:szCs w:val="24"/>
+          <w:shd w:val="clear" w:color="auto" w:fill="FFFFFF"/>
+        </w:rPr>
+        <w:t xml:space="preserve">. </w:t>
+      </w:r>
+      <w:r>
+        <w:rPr>
+          <w:rFonts w:cstheme="minorHAnsi"/>
+          <w:color w:val="444444"/>
+          <w:sz w:val="24"/>
+          <w:szCs w:val="24"/>
+          <w:shd w:val="clear" w:color="auto" w:fill="FFFFFF"/>
+        </w:rPr>
+        <w:t>On peut</w:t>
+      </w:r>
+      <w:r>
+        <w:rPr>
+          <w:rFonts w:cstheme="minorHAnsi"/>
+          <w:color w:val="444444"/>
+          <w:sz w:val="24"/>
+          <w:szCs w:val="24"/>
+          <w:shd w:val="clear" w:color="auto" w:fill="FFFFFF"/>
+        </w:rPr>
+        <w:t xml:space="preserve"> utilise</w:t>
+      </w:r>
+      <w:r>
+        <w:rPr>
+          <w:rFonts w:cstheme="minorHAnsi"/>
+          <w:color w:val="444444"/>
+          <w:sz w:val="24"/>
+          <w:szCs w:val="24"/>
+          <w:shd w:val="clear" w:color="auto" w:fill="FFFFFF"/>
+        </w:rPr>
+        <w:t>r</w:t>
+      </w:r>
+      <w:r>
+        <w:rPr>
+          <w:rFonts w:cstheme="minorHAnsi"/>
+          <w:color w:val="444444"/>
+          <w:sz w:val="24"/>
+          <w:szCs w:val="24"/>
+          <w:shd w:val="clear" w:color="auto" w:fill="FFFFFF"/>
+        </w:rPr>
+        <w:t> </w:t>
+      </w:r>
+      <w:proofErr w:type="spellStart"/>
+      <w:r>
+        <w:rPr>
+          <w:rStyle w:val="CodeHTML"/>
+          <w:rFonts w:asciiTheme="minorHAnsi" w:eastAsiaTheme="minorHAnsi" w:hAnsiTheme="minorHAnsi" w:cstheme="minorHAnsi"/>
+          <w:color w:val="444444"/>
+          <w:sz w:val="24"/>
+          <w:szCs w:val="24"/>
+        </w:rPr>
+        <w:fldChar w:fldCharType="begin"/>
+      </w:r>
+      <w:r>
+        <w:rPr>
+          <w:rStyle w:val="CodeHTML"/>
+          <w:rFonts w:asciiTheme="minorHAnsi" w:eastAsiaTheme="minorHAnsi" w:hAnsiTheme="minorHAnsi" w:cstheme="minorHAnsi"/>
+          <w:color w:val="444444"/>
+          <w:sz w:val="24"/>
+          <w:szCs w:val="24"/>
+        </w:rPr>
+        <w:instrText xml:space="preserve"> HYPERLINK "https://angular.io/api/common/NgFor" </w:instrText>
+      </w:r>
+      <w:r>
+        <w:rPr>
+          <w:rStyle w:val="CodeHTML"/>
+          <w:rFonts w:asciiTheme="minorHAnsi" w:eastAsiaTheme="minorHAnsi" w:hAnsiTheme="minorHAnsi" w:cstheme="minorHAnsi"/>
+          <w:color w:val="444444"/>
+          <w:sz w:val="24"/>
+          <w:szCs w:val="24"/>
+        </w:rPr>
+        <w:fldChar w:fldCharType="separate"/>
+      </w:r>
+      <w:r>
+        <w:rPr>
+          <w:rStyle w:val="Lienhypertexte"/>
+          <w:rFonts w:cstheme="minorHAnsi"/>
+          <w:color w:val="1669BB"/>
+          <w:sz w:val="24"/>
+          <w:szCs w:val="24"/>
+          <w:u w:val="none"/>
+        </w:rPr>
+        <w:t>ngFor</w:t>
+      </w:r>
+      <w:proofErr w:type="spellEnd"/>
+      <w:r>
+        <w:rPr>
+          <w:rStyle w:val="CodeHTML"/>
+          <w:rFonts w:asciiTheme="minorHAnsi" w:eastAsiaTheme="minorHAnsi" w:hAnsiTheme="minorHAnsi" w:cstheme="minorHAnsi"/>
+          <w:color w:val="444444"/>
+          <w:sz w:val="24"/>
+          <w:szCs w:val="24"/>
+        </w:rPr>
+        <w:fldChar w:fldCharType="end"/>
+      </w:r>
+      <w:r>
+        <w:rPr>
+          <w:rFonts w:cstheme="minorHAnsi"/>
+          <w:color w:val="444444"/>
+          <w:sz w:val="24"/>
+          <w:szCs w:val="24"/>
+          <w:shd w:val="clear" w:color="auto" w:fill="FFFFFF"/>
+        </w:rPr>
+        <w:t> pour itérer sur des tableaux et même sur des valeurs asynchrones</w:t>
+      </w:r>
+      <w:r>
+        <w:rPr>
+          <w:rFonts w:cstheme="minorHAnsi"/>
+          <w:color w:val="444444"/>
+          <w:sz w:val="24"/>
+          <w:szCs w:val="24"/>
+          <w:shd w:val="clear" w:color="auto" w:fill="FFFFFF"/>
+        </w:rPr>
+        <w:t>.</w:t>
+      </w:r>
+    </w:p>
+    <w:p>
+      <w:pPr>
+        <w:ind w:left="360"/>
         <w:rPr>
           <w:rFonts w:cstheme="minorHAnsi"/>
           <w:sz w:val="24"/>
@@ -2284,6 +2520,18 @@
       <w:szCs w:val="20"/>
     </w:rPr>
   </w:style>
+  <w:style w:type="character" w:styleId="Lienhypertexte">
+    <w:name w:val="Hyperlink"/>
+    <w:basedOn w:val="Policepardfaut"/>
+    <w:uiPriority w:val="99"/>
+    <w:semiHidden/>
+    <w:unhideWhenUsed/>
+    <w:rsid w:val="006D0FB8"/>
+    <w:rPr>
+      <w:color w:val="0000FF"/>
+      <w:u w:val="single"/>
+    </w:rPr>
+  </w:style>
 </w:styles>
 </file>
 

</xml_diff>

<commit_message>
Création d'un service et utilisation de l'injection de dépendance
</commit_message>
<xml_diff>
--- a/Notes.docx
+++ b/Notes.docx
@@ -1464,17 +1464,7 @@
           <w:szCs w:val="24"/>
           <w:shd w:val="clear" w:color="auto" w:fill="FFFFFF"/>
         </w:rPr>
-        <w:t xml:space="preserve">. </w:t>
-      </w:r>
-      <w:r>
-        <w:rPr>
-          <w:rFonts w:cstheme="minorHAnsi"/>
-          <w:color w:val="444444"/>
-          <w:sz w:val="24"/>
-          <w:szCs w:val="24"/>
-          <w:shd w:val="clear" w:color="auto" w:fill="FFFFFF"/>
-        </w:rPr>
-        <w:t>On peut</w:t>
+        <w:t>. On peut</w:t>
       </w:r>
       <w:r>
         <w:rPr>
@@ -1603,6 +1593,303 @@
           <w:szCs w:val="24"/>
         </w:rPr>
       </w:pPr>
+      <w:r>
+        <w:rPr>
+          <w:rFonts w:cstheme="minorHAnsi"/>
+          <w:b/>
+          <w:bCs/>
+          <w:color w:val="444444"/>
+          <w:sz w:val="24"/>
+          <w:szCs w:val="24"/>
+          <w:shd w:val="clear" w:color="auto" w:fill="FFFFFF"/>
+        </w:rPr>
+        <w:lastRenderedPageBreak/>
+        <w:t>Les </w:t>
+      </w:r>
+      <w:r>
+        <w:rPr>
+          <w:rStyle w:val="Accentuation"/>
+          <w:rFonts w:cstheme="minorHAnsi"/>
+          <w:b/>
+          <w:bCs/>
+          <w:i w:val="0"/>
+          <w:iCs w:val="0"/>
+          <w:color w:val="444444"/>
+          <w:sz w:val="24"/>
+          <w:szCs w:val="24"/>
+          <w:shd w:val="clear" w:color="auto" w:fill="FFFFFF"/>
+        </w:rPr>
+        <w:t xml:space="preserve">services </w:t>
+      </w:r>
+      <w:proofErr w:type="spellStart"/>
+      <w:r>
+        <w:rPr>
+          <w:rStyle w:val="Accentuation"/>
+          <w:rFonts w:cstheme="minorHAnsi"/>
+          <w:b/>
+          <w:bCs/>
+          <w:i w:val="0"/>
+          <w:iCs w:val="0"/>
+          <w:color w:val="444444"/>
+          <w:sz w:val="24"/>
+          <w:szCs w:val="24"/>
+          <w:shd w:val="clear" w:color="auto" w:fill="FFFFFF"/>
+        </w:rPr>
+        <w:t>Angular</w:t>
+      </w:r>
+      <w:proofErr w:type="spellEnd"/>
+      <w:r>
+        <w:rPr>
+          <w:rFonts w:cstheme="minorHAnsi"/>
+          <w:color w:val="444444"/>
+          <w:sz w:val="24"/>
+          <w:szCs w:val="24"/>
+          <w:shd w:val="clear" w:color="auto" w:fill="FFFFFF"/>
+        </w:rPr>
+        <w:t xml:space="preserve"> : </w:t>
+      </w:r>
+      <w:r>
+        <w:rPr>
+          <w:rFonts w:cstheme="minorHAnsi"/>
+          <w:color w:val="444444"/>
+          <w:sz w:val="24"/>
+          <w:szCs w:val="24"/>
+          <w:shd w:val="clear" w:color="auto" w:fill="FFFFFF"/>
+        </w:rPr>
+        <w:t xml:space="preserve">permettent de séparer les données et les fonctions de l'application </w:t>
+      </w:r>
+      <w:proofErr w:type="spellStart"/>
+      <w:r>
+        <w:rPr>
+          <w:rFonts w:cstheme="minorHAnsi"/>
+          <w:color w:val="444444"/>
+          <w:sz w:val="24"/>
+          <w:szCs w:val="24"/>
+          <w:shd w:val="clear" w:color="auto" w:fill="FFFFFF"/>
+        </w:rPr>
+        <w:t>Angular</w:t>
+      </w:r>
+      <w:proofErr w:type="spellEnd"/>
+      <w:r>
+        <w:rPr>
+          <w:rFonts w:cstheme="minorHAnsi"/>
+          <w:color w:val="444444"/>
+          <w:sz w:val="24"/>
+          <w:szCs w:val="24"/>
+          <w:shd w:val="clear" w:color="auto" w:fill="FFFFFF"/>
+        </w:rPr>
+        <w:t xml:space="preserve"> qui peuvent être utilisées par plusieurs composants de votre application. Pour être utilisé par plusieurs composants, un service doit être rendu </w:t>
+      </w:r>
+      <w:r>
+        <w:rPr>
+          <w:rStyle w:val="Accentuation"/>
+          <w:rFonts w:cstheme="minorHAnsi"/>
+          <w:color w:val="444444"/>
+          <w:sz w:val="24"/>
+          <w:szCs w:val="24"/>
+          <w:shd w:val="clear" w:color="auto" w:fill="FFFFFF"/>
+        </w:rPr>
+        <w:t>injectable</w:t>
+      </w:r>
+      <w:r>
+        <w:rPr>
+          <w:rFonts w:cstheme="minorHAnsi"/>
+          <w:color w:val="444444"/>
+          <w:sz w:val="24"/>
+          <w:szCs w:val="24"/>
+          <w:shd w:val="clear" w:color="auto" w:fill="FFFFFF"/>
+        </w:rPr>
+        <w:t>. Les services qui sont injectables et utilisés par un composant deviennent des dépendances de ce composant. Le composant dépend de ces services et ne peut pas fonctionner sans eux.</w:t>
+      </w:r>
+    </w:p>
+    <w:p>
+      <w:pPr>
+        <w:pStyle w:val="Paragraphedeliste"/>
+        <w:rPr>
+          <w:rFonts w:cstheme="minorHAnsi"/>
+          <w:sz w:val="24"/>
+          <w:szCs w:val="24"/>
+        </w:rPr>
+      </w:pPr>
+    </w:p>
+    <w:p>
+      <w:pPr>
+        <w:pStyle w:val="Paragraphedeliste"/>
+        <w:rPr>
+          <w:rFonts w:cstheme="minorHAnsi"/>
+          <w:sz w:val="24"/>
+          <w:szCs w:val="24"/>
+        </w:rPr>
+      </w:pPr>
+      <w:r>
+        <w:rPr>
+          <w:rFonts w:cstheme="minorHAnsi"/>
+          <w:b/>
+          <w:bCs/>
+          <w:color w:val="444444"/>
+          <w:sz w:val="24"/>
+          <w:szCs w:val="24"/>
+          <w:shd w:val="clear" w:color="auto" w:fill="FFFFFF"/>
+        </w:rPr>
+        <w:t>L'</w:t>
+      </w:r>
+      <w:r>
+        <w:rPr>
+          <w:rStyle w:val="Accentuation"/>
+          <w:rFonts w:cstheme="minorHAnsi"/>
+          <w:b/>
+          <w:bCs/>
+          <w:i w:val="0"/>
+          <w:iCs w:val="0"/>
+          <w:color w:val="444444"/>
+          <w:sz w:val="24"/>
+          <w:szCs w:val="24"/>
+          <w:shd w:val="clear" w:color="auto" w:fill="FFFFFF"/>
+        </w:rPr>
+        <w:t>injection de dépendances</w:t>
+      </w:r>
+      <w:r>
+        <w:rPr>
+          <w:rFonts w:cstheme="minorHAnsi"/>
+          <w:color w:val="444444"/>
+          <w:sz w:val="24"/>
+          <w:szCs w:val="24"/>
+          <w:shd w:val="clear" w:color="auto" w:fill="FFFFFF"/>
+        </w:rPr>
+        <w:t xml:space="preserve"> : </w:t>
+      </w:r>
+      <w:r>
+        <w:rPr>
+          <w:rFonts w:cstheme="minorHAnsi"/>
+          <w:color w:val="444444"/>
+          <w:sz w:val="24"/>
+          <w:szCs w:val="24"/>
+          <w:shd w:val="clear" w:color="auto" w:fill="FFFFFF"/>
+        </w:rPr>
+        <w:t>est le mécanisme qui gère les dépendances entre les composants d'une application et les services que les autres composants peuvent utiliser.</w:t>
+      </w:r>
+    </w:p>
+    <w:p>
+      <w:pPr>
+        <w:pStyle w:val="Paragraphedeliste"/>
+        <w:rPr>
+          <w:rFonts w:cstheme="minorHAnsi"/>
+          <w:sz w:val="24"/>
+          <w:szCs w:val="24"/>
+        </w:rPr>
+      </w:pPr>
+    </w:p>
+    <w:p>
+      <w:pPr>
+        <w:pStyle w:val="Paragraphedeliste"/>
+        <w:rPr>
+          <w:rFonts w:cstheme="minorHAnsi"/>
+          <w:sz w:val="24"/>
+          <w:szCs w:val="24"/>
+        </w:rPr>
+      </w:pPr>
+      <w:r>
+        <w:rPr>
+          <w:rFonts w:cstheme="minorHAnsi"/>
+          <w:sz w:val="24"/>
+          <w:szCs w:val="24"/>
+        </w:rPr>
+        <w:t xml:space="preserve">Pour créer un nouveau service nommé </w:t>
+      </w:r>
+      <w:proofErr w:type="spellStart"/>
+      <w:r>
+        <w:rPr>
+          <w:rFonts w:cstheme="minorHAnsi"/>
+          <w:sz w:val="24"/>
+          <w:szCs w:val="24"/>
+        </w:rPr>
+        <w:t>Housing</w:t>
+      </w:r>
+      <w:proofErr w:type="spellEnd"/>
+      <w:r>
+        <w:rPr>
+          <w:rFonts w:cstheme="minorHAnsi"/>
+          <w:sz w:val="24"/>
+          <w:szCs w:val="24"/>
+        </w:rPr>
+        <w:t xml:space="preserve"> : </w:t>
+      </w:r>
+      <w:proofErr w:type="spellStart"/>
+      <w:r>
+        <w:rPr>
+          <w:rFonts w:cstheme="minorHAnsi"/>
+          <w:b/>
+          <w:bCs/>
+          <w:sz w:val="24"/>
+          <w:szCs w:val="24"/>
+        </w:rPr>
+        <w:t>ng</w:t>
+      </w:r>
+      <w:proofErr w:type="spellEnd"/>
+      <w:r>
+        <w:rPr>
+          <w:rFonts w:cstheme="minorHAnsi"/>
+          <w:b/>
+          <w:bCs/>
+          <w:sz w:val="24"/>
+          <w:szCs w:val="24"/>
+        </w:rPr>
+        <w:t xml:space="preserve"> g service </w:t>
+      </w:r>
+      <w:proofErr w:type="spellStart"/>
+      <w:r>
+        <w:rPr>
+          <w:rFonts w:cstheme="minorHAnsi"/>
+          <w:b/>
+          <w:bCs/>
+          <w:sz w:val="24"/>
+          <w:szCs w:val="24"/>
+        </w:rPr>
+        <w:t>housing</w:t>
+      </w:r>
+      <w:proofErr w:type="spellEnd"/>
+      <w:r>
+        <w:rPr>
+          <w:rFonts w:cstheme="minorHAnsi"/>
+          <w:b/>
+          <w:bCs/>
+          <w:sz w:val="24"/>
+          <w:szCs w:val="24"/>
+        </w:rPr>
+        <w:t xml:space="preserve"> --skip-tests</w:t>
+      </w:r>
+    </w:p>
+    <w:p>
+      <w:pPr>
+        <w:pStyle w:val="Paragraphedeliste"/>
+        <w:rPr>
+          <w:rFonts w:cstheme="minorHAnsi"/>
+          <w:sz w:val="24"/>
+          <w:szCs w:val="24"/>
+        </w:rPr>
+      </w:pPr>
+    </w:p>
+    <w:p>
+      <w:pPr>
+        <w:pStyle w:val="Paragraphedeliste"/>
+        <w:numPr>
+          <w:ilvl w:val="0"/>
+          <w:numId w:val="1"/>
+        </w:numPr>
+        <w:rPr>
+          <w:rFonts w:cstheme="minorHAnsi"/>
+          <w:sz w:val="24"/>
+          <w:szCs w:val="24"/>
+        </w:rPr>
+      </w:pPr>
+      <w:r>
+        <w:rPr>
+          <w:rFonts w:cstheme="minorHAnsi"/>
+          <w:sz w:val="24"/>
+          <w:szCs w:val="24"/>
+        </w:rPr>
+        <w:t>test</w:t>
+      </w:r>
     </w:p>
     <w:sectPr>
       <w:pgSz w:w="11906" w:h="16838"/>
@@ -2532,6 +2819,17 @@
       <w:u w:val="single"/>
     </w:rPr>
   </w:style>
+  <w:style w:type="character" w:styleId="Accentuation">
+    <w:name w:val="Emphasis"/>
+    <w:basedOn w:val="Policepardfaut"/>
+    <w:uiPriority w:val="20"/>
+    <w:qFormat/>
+    <w:rsid w:val="00A2295A"/>
+    <w:rPr>
+      <w:i/>
+      <w:iCs/>
+    </w:rPr>
+  </w:style>
 </w:styles>
 </file>
 

</xml_diff>

<commit_message>
Gestion du routage de la page details
</commit_message>
<xml_diff>
--- a/Notes.docx
+++ b/Notes.docx
@@ -42,6 +42,7 @@
         </w:rPr>
       </w:pPr>
       <w:proofErr w:type="spellStart"/>
+      <w:proofErr w:type="gramStart"/>
       <w:r>
         <w:rPr>
           <w:rStyle w:val="CodeHTML"/>
@@ -52,7 +53,20 @@
           <w:sz w:val="24"/>
           <w:szCs w:val="24"/>
         </w:rPr>
-        <w:t>app.component.ts</w:t>
+        <w:t>app.component</w:t>
+      </w:r>
+      <w:proofErr w:type="gramEnd"/>
+      <w:r>
+        <w:rPr>
+          <w:rStyle w:val="CodeHTML"/>
+          <w:rFonts w:asciiTheme="minorHAnsi" w:eastAsiaTheme="minorHAnsi" w:hAnsiTheme="minorHAnsi" w:cstheme="minorHAnsi"/>
+          <w:b/>
+          <w:bCs/>
+          <w:color w:val="444444"/>
+          <w:sz w:val="24"/>
+          <w:szCs w:val="24"/>
+        </w:rPr>
+        <w:t>.ts</w:t>
       </w:r>
       <w:proofErr w:type="spellEnd"/>
       <w:r>
@@ -295,6 +309,7 @@
         </w:rPr>
       </w:pPr>
       <w:proofErr w:type="spellStart"/>
+      <w:proofErr w:type="gramStart"/>
       <w:r>
         <w:rPr>
           <w:rFonts w:cstheme="minorHAnsi"/>
@@ -306,6 +321,7 @@
         <w:t>ng</w:t>
       </w:r>
       <w:proofErr w:type="spellEnd"/>
+      <w:proofErr w:type="gramEnd"/>
       <w:r>
         <w:rPr>
           <w:rFonts w:cstheme="minorHAnsi"/>
@@ -395,6 +411,7 @@
         </w:rPr>
       </w:pPr>
       <w:proofErr w:type="spellStart"/>
+      <w:proofErr w:type="gramStart"/>
       <w:r>
         <w:rPr>
           <w:rFonts w:cstheme="minorHAnsi"/>
@@ -406,6 +423,7 @@
         <w:t>ng</w:t>
       </w:r>
       <w:proofErr w:type="spellEnd"/>
+      <w:proofErr w:type="gramEnd"/>
       <w:r>
         <w:rPr>
           <w:rFonts w:cstheme="minorHAnsi"/>
@@ -455,6 +473,7 @@
         </w:rPr>
       </w:pPr>
       <w:proofErr w:type="spellStart"/>
+      <w:proofErr w:type="gramStart"/>
       <w:r>
         <w:rPr>
           <w:rFonts w:cstheme="minorHAnsi"/>
@@ -466,6 +485,7 @@
         <w:t>standlone</w:t>
       </w:r>
       <w:proofErr w:type="spellEnd"/>
+      <w:proofErr w:type="gramEnd"/>
       <w:r>
         <w:rPr>
           <w:rFonts w:cstheme="minorHAnsi"/>
@@ -545,6 +565,7 @@
         </w:rPr>
       </w:pPr>
       <w:proofErr w:type="spellStart"/>
+      <w:proofErr w:type="gramStart"/>
       <w:r>
         <w:rPr>
           <w:rFonts w:cstheme="minorHAnsi"/>
@@ -558,6 +579,7 @@
         <w:t>ng</w:t>
       </w:r>
       <w:proofErr w:type="spellEnd"/>
+      <w:proofErr w:type="gramEnd"/>
       <w:r>
         <w:rPr>
           <w:rFonts w:cstheme="minorHAnsi"/>
@@ -830,7 +852,29 @@
           <w:sz w:val="24"/>
           <w:szCs w:val="24"/>
         </w:rPr>
-        <w:t>@Input() test!: Test</w:t>
+        <w:t>@</w:t>
+      </w:r>
+      <w:proofErr w:type="gramStart"/>
+      <w:r>
+        <w:rPr>
+          <w:rFonts w:cstheme="minorHAnsi"/>
+          <w:b/>
+          <w:bCs/>
+          <w:sz w:val="24"/>
+          <w:szCs w:val="24"/>
+        </w:rPr>
+        <w:t>Input(</w:t>
+      </w:r>
+      <w:proofErr w:type="gramEnd"/>
+      <w:r>
+        <w:rPr>
+          <w:rFonts w:cstheme="minorHAnsi"/>
+          <w:b/>
+          <w:bCs/>
+          <w:sz w:val="24"/>
+          <w:szCs w:val="24"/>
+        </w:rPr>
+        <w:t>) test!: Test</w:t>
       </w:r>
       <w:r>
         <w:rPr>
@@ -1096,6 +1140,7 @@
         </w:rPr>
         <w:t xml:space="preserve"> (pour l’affichage des données) </w:t>
       </w:r>
+      <w:proofErr w:type="gramStart"/>
       <w:r>
         <w:rPr>
           <w:rFonts w:eastAsia="Times New Roman" w:cstheme="minorHAnsi"/>
@@ -1108,7 +1153,22 @@
           <w:lang w:eastAsia="fr-FR"/>
           <w14:ligatures w14:val="none"/>
         </w:rPr>
-        <w:t>{{ expression }}</w:t>
+        <w:t>{{ expression</w:t>
+      </w:r>
+      <w:proofErr w:type="gramEnd"/>
+      <w:r>
+        <w:rPr>
+          <w:rFonts w:eastAsia="Times New Roman" w:cstheme="minorHAnsi"/>
+          <w:b/>
+          <w:bCs/>
+          <w:color w:val="444444"/>
+          <w:kern w:val="0"/>
+          <w:sz w:val="24"/>
+          <w:szCs w:val="24"/>
+          <w:lang w:eastAsia="fr-FR"/>
+          <w14:ligatures w14:val="none"/>
+        </w:rPr>
+        <w:t xml:space="preserve"> }}</w:t>
       </w:r>
     </w:p>
     <w:p>
@@ -1308,6 +1368,7 @@
         </w:rPr>
       </w:pPr>
       <w:proofErr w:type="spellStart"/>
+      <w:proofErr w:type="gramStart"/>
       <w:r>
         <w:rPr>
           <w:rFonts w:cstheme="minorHAnsi"/>
@@ -1319,6 +1380,7 @@
         <w:t>ngFor</w:t>
       </w:r>
       <w:proofErr w:type="spellEnd"/>
+      <w:proofErr w:type="gramEnd"/>
       <w:r>
         <w:rPr>
           <w:rFonts w:cstheme="minorHAnsi"/>
@@ -1888,8 +1950,215 @@
           <w:sz w:val="24"/>
           <w:szCs w:val="24"/>
         </w:rPr>
-        <w:t>test</w:t>
-      </w:r>
+        <w:t>Routage</w:t>
+      </w:r>
+    </w:p>
+    <w:p>
+      <w:pPr>
+        <w:pStyle w:val="Paragraphedeliste"/>
+        <w:rPr>
+          <w:rFonts w:ascii="Roboto" w:hAnsi="Roboto"/>
+          <w:color w:val="444444"/>
+          <w:shd w:val="clear" w:color="auto" w:fill="FFFFFF"/>
+        </w:rPr>
+      </w:pPr>
+      <w:r>
+        <w:rPr>
+          <w:rFonts w:cstheme="minorHAnsi"/>
+          <w:color w:val="444444"/>
+          <w:sz w:val="24"/>
+          <w:szCs w:val="24"/>
+          <w:shd w:val="clear" w:color="auto" w:fill="FFFFFF"/>
+        </w:rPr>
+        <w:t>Le routage est la capacité de naviguer d'un composant de l'application à un autre. Dans les </w:t>
+      </w:r>
+      <w:hyperlink r:id="rId6" w:anchor="using-angular-routes-in-a-single-page-application" w:history="1">
+        <w:r>
+          <w:rPr>
+            <w:rStyle w:val="Lienhypertexte"/>
+            <w:rFonts w:cstheme="minorHAnsi"/>
+            <w:color w:val="1976D2"/>
+            <w:sz w:val="24"/>
+            <w:szCs w:val="24"/>
+            <w:shd w:val="clear" w:color="auto" w:fill="FFFFFF"/>
+          </w:rPr>
+          <w:t>applications à page unique (SPA)</w:t>
+        </w:r>
+      </w:hyperlink>
+      <w:r>
+        <w:rPr>
+          <w:rFonts w:cstheme="minorHAnsi"/>
+          <w:color w:val="444444"/>
+          <w:sz w:val="24"/>
+          <w:szCs w:val="24"/>
+          <w:shd w:val="clear" w:color="auto" w:fill="FFFFFF"/>
+        </w:rPr>
+        <w:t>, seules certaines parties de la page sont mises à jour pour représenter la vue demandée par l'utilisateur</w:t>
+      </w:r>
+      <w:r>
+        <w:rPr>
+          <w:rFonts w:ascii="Roboto" w:hAnsi="Roboto"/>
+          <w:color w:val="444444"/>
+          <w:shd w:val="clear" w:color="auto" w:fill="FFFFFF"/>
+        </w:rPr>
+        <w:t>.</w:t>
+      </w:r>
+    </w:p>
+    <w:p>
+      <w:pPr>
+        <w:pStyle w:val="Paragraphedeliste"/>
+        <w:rPr>
+          <w:rFonts w:cstheme="minorHAnsi"/>
+          <w:sz w:val="24"/>
+          <w:szCs w:val="24"/>
+        </w:rPr>
+      </w:pPr>
+    </w:p>
+    <w:p>
+      <w:pPr>
+        <w:pStyle w:val="Paragraphedeliste"/>
+        <w:numPr>
+          <w:ilvl w:val="0"/>
+          <w:numId w:val="5"/>
+        </w:numPr>
+        <w:rPr>
+          <w:rFonts w:cstheme="minorHAnsi"/>
+          <w:sz w:val="24"/>
+          <w:szCs w:val="24"/>
+        </w:rPr>
+      </w:pPr>
+      <w:r>
+        <w:rPr>
+          <w:rFonts w:cstheme="minorHAnsi"/>
+          <w:sz w:val="24"/>
+          <w:szCs w:val="24"/>
+        </w:rPr>
+        <w:t xml:space="preserve">Pour créer un composant pour voir les détails de la maison : </w:t>
+      </w:r>
+      <w:proofErr w:type="spellStart"/>
+      <w:r>
+        <w:rPr>
+          <w:rFonts w:cstheme="minorHAnsi"/>
+          <w:b/>
+          <w:bCs/>
+          <w:sz w:val="24"/>
+          <w:szCs w:val="24"/>
+        </w:rPr>
+        <w:t>ng</w:t>
+      </w:r>
+      <w:proofErr w:type="spellEnd"/>
+      <w:r>
+        <w:rPr>
+          <w:rFonts w:cstheme="minorHAnsi"/>
+          <w:b/>
+          <w:bCs/>
+          <w:sz w:val="24"/>
+          <w:szCs w:val="24"/>
+        </w:rPr>
+        <w:t xml:space="preserve"> g component </w:t>
+      </w:r>
+      <w:proofErr w:type="spellStart"/>
+      <w:r>
+        <w:rPr>
+          <w:rFonts w:cstheme="minorHAnsi"/>
+          <w:b/>
+          <w:bCs/>
+          <w:sz w:val="24"/>
+          <w:szCs w:val="24"/>
+        </w:rPr>
+        <w:t>housing</w:t>
+      </w:r>
+      <w:proofErr w:type="spellEnd"/>
+      <w:r>
+        <w:rPr>
+          <w:rFonts w:cstheme="minorHAnsi"/>
+          <w:b/>
+          <w:bCs/>
+          <w:sz w:val="24"/>
+          <w:szCs w:val="24"/>
+        </w:rPr>
+        <w:t>-location/</w:t>
+      </w:r>
+      <w:proofErr w:type="spellStart"/>
+      <w:r>
+        <w:rPr>
+          <w:rFonts w:cstheme="minorHAnsi"/>
+          <w:b/>
+          <w:bCs/>
+          <w:sz w:val="24"/>
+          <w:szCs w:val="24"/>
+        </w:rPr>
+        <w:t>housing-details</w:t>
+      </w:r>
+      <w:proofErr w:type="spellEnd"/>
+      <w:r>
+        <w:rPr>
+          <w:rFonts w:cstheme="minorHAnsi"/>
+          <w:b/>
+          <w:bCs/>
+          <w:sz w:val="24"/>
+          <w:szCs w:val="24"/>
+        </w:rPr>
+        <w:t>/</w:t>
+      </w:r>
+      <w:proofErr w:type="spellStart"/>
+      <w:r>
+        <w:rPr>
+          <w:rFonts w:cstheme="minorHAnsi"/>
+          <w:b/>
+          <w:bCs/>
+          <w:sz w:val="24"/>
+          <w:szCs w:val="24"/>
+        </w:rPr>
+        <w:t>details</w:t>
+      </w:r>
+      <w:proofErr w:type="spellEnd"/>
+      <w:r>
+        <w:rPr>
+          <w:rFonts w:cstheme="minorHAnsi"/>
+          <w:b/>
+          <w:bCs/>
+          <w:sz w:val="24"/>
+          <w:szCs w:val="24"/>
+        </w:rPr>
+        <w:t xml:space="preserve"> --standalone --</w:t>
+      </w:r>
+      <w:proofErr w:type="spellStart"/>
+      <w:r>
+        <w:rPr>
+          <w:rFonts w:cstheme="minorHAnsi"/>
+          <w:b/>
+          <w:bCs/>
+          <w:sz w:val="24"/>
+          <w:szCs w:val="24"/>
+        </w:rPr>
+        <w:t>inline-template</w:t>
+      </w:r>
+      <w:proofErr w:type="spellEnd"/>
+      <w:r>
+        <w:rPr>
+          <w:rFonts w:cstheme="minorHAnsi"/>
+          <w:b/>
+          <w:bCs/>
+          <w:sz w:val="24"/>
+          <w:szCs w:val="24"/>
+        </w:rPr>
+        <w:t xml:space="preserve"> --skip-tests</w:t>
+      </w:r>
+    </w:p>
+    <w:p>
+      <w:pPr>
+        <w:pStyle w:val="Paragraphedeliste"/>
+        <w:numPr>
+          <w:ilvl w:val="0"/>
+          <w:numId w:val="1"/>
+        </w:numPr>
+        <w:rPr>
+          <w:rFonts w:cstheme="minorHAnsi"/>
+          <w:sz w:val="24"/>
+          <w:szCs w:val="24"/>
+        </w:rPr>
+      </w:pPr>
     </w:p>
     <w:sectPr>
       <w:pgSz w:w="11906" w:h="16838"/>
@@ -1904,6 +2173,119 @@
 <file path=word/numbering.xml><?xml version="1.0" encoding="utf-8"?>
 <w:numbering xmlns:wpc="http://schemas.microsoft.com/office/word/2010/wordprocessingCanvas" xmlns:cx="http://schemas.microsoft.com/office/drawing/2014/chartex" xmlns:cx1="http://schemas.microsoft.com/office/drawing/2015/9/8/chartex" xmlns:cx2="http://schemas.microsoft.com/office/drawing/2015/10/21/chartex" xmlns:cx3="http://schemas.microsoft.com/office/drawing/2016/5/9/chartex" xmlns:cx4="http://schemas.microsoft.com/office/drawing/2016/5/10/chartex" xmlns:cx5="http://schemas.microsoft.com/office/drawing/2016/5/11/chartex" xmlns:cx6="http://schemas.microsoft.com/office/drawing/2016/5/12/chartex" xmlns:cx7="http://schemas.microsoft.com/office/drawing/2016/5/13/chartex" xmlns:cx8="http://schemas.microsoft.com/office/drawing/2016/5/14/chartex" xmlns:mc="http://schemas.openxmlformats.org/markup-compatibility/2006" xmlns:aink="http://schemas.microsoft.com/office/drawing/2016/ink" xmlns:am3d="http://schemas.microsoft.com/office/drawing/2017/model3d" xmlns:o="urn:schemas-microsoft-com:office:office" xmlns:oel="http://schemas.microsoft.com/office/2019/extlst" xmlns:r="http://schemas.openxmlformats.org/officeDocument/2006/relationships" xmlns:m="http://schemas.openxmlformats.org/officeDocument/2006/math" xmlns:v="urn:schemas-microsoft-com:vml" xmlns:wp14="http://schemas.microsoft.com/office/word/2010/wordprocessingDrawing" xmlns:wp="http://schemas.openxmlformats.org/drawingml/2006/wordprocessingDrawing" xmlns:w10="urn:schemas-microsoft-com:office:word" xmlns:w="http://schemas.openxmlformats.org/wordprocessingml/2006/main" xmlns:w14="http://schemas.microsoft.com/office/word/2010/wordml" xmlns:w15="http://schemas.microsoft.com/office/word/2012/wordml" xmlns:w16cex="http://schemas.microsoft.com/office/word/2018/wordml/cex" xmlns:w16cid="http://schemas.microsoft.com/office/word/2016/wordml/cid" xmlns:w16="http://schemas.microsoft.com/office/word/2018/wordml" xmlns:w16du="http://schemas.microsoft.com/office/word/2023/wordml/word16du" xmlns:w16sdtdh="http://schemas.microsoft.com/office/word/2020/wordml/sdtdatahash" xmlns:w16se="http://schemas.microsoft.com/office/word/2015/wordml/symex" xmlns:wpg="http://schemas.microsoft.com/office/word/2010/wordprocessingGroup" xmlns:wpi="http://schemas.microsoft.com/office/word/2010/wordprocessingInk" xmlns:wne="http://schemas.microsoft.com/office/word/2006/wordml" xmlns:wps="http://schemas.microsoft.com/office/word/2010/wordprocessingShape" mc:Ignorable="w14 w15 w16se w16cid w16 w16cex w16sdtdh wp14">
   <w:abstractNum w:abstractNumId="0" w15:restartNumberingAfterBreak="0">
+    <w:nsid w:val="1F7E58EE"/>
+    <w:multiLevelType w:val="hybridMultilevel"/>
+    <w:tmpl w:val="B5ECC360"/>
+    <w:lvl w:ilvl="0" w:tplc="040C0001">
+      <w:start w:val="1"/>
+      <w:numFmt w:val="bullet"/>
+      <w:lvlText w:val=""/>
+      <w:lvlJc w:val="left"/>
+      <w:pPr>
+        <w:ind w:left="1440" w:hanging="360"/>
+      </w:pPr>
+      <w:rPr>
+        <w:rFonts w:ascii="Symbol" w:hAnsi="Symbol" w:hint="default"/>
+      </w:rPr>
+    </w:lvl>
+    <w:lvl w:ilvl="1" w:tplc="040C0003" w:tentative="1">
+      <w:start w:val="1"/>
+      <w:numFmt w:val="bullet"/>
+      <w:lvlText w:val="o"/>
+      <w:lvlJc w:val="left"/>
+      <w:pPr>
+        <w:ind w:left="2160" w:hanging="360"/>
+      </w:pPr>
+      <w:rPr>
+        <w:rFonts w:ascii="Courier New" w:hAnsi="Courier New" w:cs="Courier New" w:hint="default"/>
+      </w:rPr>
+    </w:lvl>
+    <w:lvl w:ilvl="2" w:tplc="040C0005" w:tentative="1">
+      <w:start w:val="1"/>
+      <w:numFmt w:val="bullet"/>
+      <w:lvlText w:val=""/>
+      <w:lvlJc w:val="left"/>
+      <w:pPr>
+        <w:ind w:left="2880" w:hanging="360"/>
+      </w:pPr>
+      <w:rPr>
+        <w:rFonts w:ascii="Wingdings" w:hAnsi="Wingdings" w:hint="default"/>
+      </w:rPr>
+    </w:lvl>
+    <w:lvl w:ilvl="3" w:tplc="040C0001" w:tentative="1">
+      <w:start w:val="1"/>
+      <w:numFmt w:val="bullet"/>
+      <w:lvlText w:val=""/>
+      <w:lvlJc w:val="left"/>
+      <w:pPr>
+        <w:ind w:left="3600" w:hanging="360"/>
+      </w:pPr>
+      <w:rPr>
+        <w:rFonts w:ascii="Symbol" w:hAnsi="Symbol" w:hint="default"/>
+      </w:rPr>
+    </w:lvl>
+    <w:lvl w:ilvl="4" w:tplc="040C0003" w:tentative="1">
+      <w:start w:val="1"/>
+      <w:numFmt w:val="bullet"/>
+      <w:lvlText w:val="o"/>
+      <w:lvlJc w:val="left"/>
+      <w:pPr>
+        <w:ind w:left="4320" w:hanging="360"/>
+      </w:pPr>
+      <w:rPr>
+        <w:rFonts w:ascii="Courier New" w:hAnsi="Courier New" w:cs="Courier New" w:hint="default"/>
+      </w:rPr>
+    </w:lvl>
+    <w:lvl w:ilvl="5" w:tplc="040C0005" w:tentative="1">
+      <w:start w:val="1"/>
+      <w:numFmt w:val="bullet"/>
+      <w:lvlText w:val=""/>
+      <w:lvlJc w:val="left"/>
+      <w:pPr>
+        <w:ind w:left="5040" w:hanging="360"/>
+      </w:pPr>
+      <w:rPr>
+        <w:rFonts w:ascii="Wingdings" w:hAnsi="Wingdings" w:hint="default"/>
+      </w:rPr>
+    </w:lvl>
+    <w:lvl w:ilvl="6" w:tplc="040C0001" w:tentative="1">
+      <w:start w:val="1"/>
+      <w:numFmt w:val="bullet"/>
+      <w:lvlText w:val=""/>
+      <w:lvlJc w:val="left"/>
+      <w:pPr>
+        <w:ind w:left="5760" w:hanging="360"/>
+      </w:pPr>
+      <w:rPr>
+        <w:rFonts w:ascii="Symbol" w:hAnsi="Symbol" w:hint="default"/>
+      </w:rPr>
+    </w:lvl>
+    <w:lvl w:ilvl="7" w:tplc="040C0003" w:tentative="1">
+      <w:start w:val="1"/>
+      <w:numFmt w:val="bullet"/>
+      <w:lvlText w:val="o"/>
+      <w:lvlJc w:val="left"/>
+      <w:pPr>
+        <w:ind w:left="6480" w:hanging="360"/>
+      </w:pPr>
+      <w:rPr>
+        <w:rFonts w:ascii="Courier New" w:hAnsi="Courier New" w:cs="Courier New" w:hint="default"/>
+      </w:rPr>
+    </w:lvl>
+    <w:lvl w:ilvl="8" w:tplc="040C0005" w:tentative="1">
+      <w:start w:val="1"/>
+      <w:numFmt w:val="bullet"/>
+      <w:lvlText w:val=""/>
+      <w:lvlJc w:val="left"/>
+      <w:pPr>
+        <w:ind w:left="7200" w:hanging="360"/>
+      </w:pPr>
+      <w:rPr>
+        <w:rFonts w:ascii="Wingdings" w:hAnsi="Wingdings" w:hint="default"/>
+      </w:rPr>
+    </w:lvl>
+  </w:abstractNum>
+  <w:abstractNum w:abstractNumId="1" w15:restartNumberingAfterBreak="0">
     <w:nsid w:val="2D665BB5"/>
     <w:multiLevelType w:val="hybridMultilevel"/>
     <w:tmpl w:val="D19E1ECC"/>
@@ -1989,7 +2371,7 @@
       </w:pPr>
     </w:lvl>
   </w:abstractNum>
-  <w:abstractNum w:abstractNumId="1" w15:restartNumberingAfterBreak="0">
+  <w:abstractNum w:abstractNumId="2" w15:restartNumberingAfterBreak="0">
     <w:nsid w:val="351D4AB1"/>
     <w:multiLevelType w:val="hybridMultilevel"/>
     <w:tmpl w:val="EBCEC274"/>
@@ -2102,7 +2484,7 @@
       </w:rPr>
     </w:lvl>
   </w:abstractNum>
-  <w:abstractNum w:abstractNumId="2" w15:restartNumberingAfterBreak="0">
+  <w:abstractNum w:abstractNumId="3" w15:restartNumberingAfterBreak="0">
     <w:nsid w:val="4CFC1F90"/>
     <w:multiLevelType w:val="multilevel"/>
     <w:tmpl w:val="39442E66"/>
@@ -2251,7 +2633,7 @@
       </w:rPr>
     </w:lvl>
   </w:abstractNum>
-  <w:abstractNum w:abstractNumId="3" w15:restartNumberingAfterBreak="0">
+  <w:abstractNum w:abstractNumId="4" w15:restartNumberingAfterBreak="0">
     <w:nsid w:val="61956C18"/>
     <w:multiLevelType w:val="hybridMultilevel"/>
     <w:tmpl w:val="7DC211C8"/>
@@ -2341,16 +2723,19 @@
     </w:lvl>
   </w:abstractNum>
   <w:num w:numId="1" w16cid:durableId="1067068079">
-    <w:abstractNumId w:val="0"/>
+    <w:abstractNumId w:val="1"/>
   </w:num>
   <w:num w:numId="2" w16cid:durableId="1162432371">
-    <w:abstractNumId w:val="1"/>
+    <w:abstractNumId w:val="2"/>
   </w:num>
   <w:num w:numId="3" w16cid:durableId="645739771">
-    <w:abstractNumId w:val="2"/>
+    <w:abstractNumId w:val="3"/>
   </w:num>
   <w:num w:numId="4" w16cid:durableId="716659652">
-    <w:abstractNumId w:val="3"/>
+    <w:abstractNumId w:val="4"/>
+  </w:num>
+  <w:num w:numId="5" w16cid:durableId="692994196">
+    <w:abstractNumId w:val="0"/>
   </w:num>
 </w:numbering>
 </file>

</xml_diff>

<commit_message>
Comment utiliser les paramètres de routage et la dirctive routerLink pour transmettre les données
</commit_message>
<xml_diff>
--- a/Notes.docx
+++ b/Notes.docx
@@ -141,17 +141,7 @@
           <w:szCs w:val="24"/>
           <w:shd w:val="clear" w:color="auto" w:fill="FFFFFF"/>
         </w:rPr>
-        <w:t xml:space="preserve"> : </w:t>
-      </w:r>
-      <w:r>
-        <w:rPr>
-          <w:rFonts w:cstheme="minorHAnsi"/>
-          <w:color w:val="444444"/>
-          <w:sz w:val="24"/>
-          <w:szCs w:val="24"/>
-          <w:shd w:val="clear" w:color="auto" w:fill="FFFFFF"/>
-        </w:rPr>
-        <w:t xml:space="preserve">est le bloc de construction de base d'une application </w:t>
+        <w:t xml:space="preserve"> : est le bloc de construction de base d'une application </w:t>
       </w:r>
       <w:proofErr w:type="spellStart"/>
       <w:r>
@@ -616,19 +606,7 @@
           <w:szCs w:val="24"/>
           <w:shd w:val="clear" w:color="auto" w:fill="FFFFFF"/>
         </w:rPr>
-        <w:t> </w:t>
-      </w:r>
-      <w:r>
-        <w:rPr>
-          <w:rFonts w:cstheme="minorHAnsi"/>
-          <w:b/>
-          <w:bCs/>
-          <w:color w:val="444444"/>
-          <w:sz w:val="24"/>
-          <w:szCs w:val="24"/>
-          <w:shd w:val="clear" w:color="auto" w:fill="FFFFFF"/>
-        </w:rPr>
-        <w:t>--standalone --</w:t>
+        <w:t> --standalone --</w:t>
       </w:r>
       <w:proofErr w:type="spellStart"/>
       <w:r>
@@ -1438,27 +1416,7 @@
           <w:szCs w:val="24"/>
           <w:shd w:val="clear" w:color="auto" w:fill="FFFFFF"/>
         </w:rPr>
-        <w:t xml:space="preserve">En JavaScript, </w:t>
-      </w:r>
-      <w:r>
-        <w:rPr>
-          <w:rFonts w:cstheme="minorHAnsi"/>
-          <w:color w:val="444444"/>
-          <w:sz w:val="24"/>
-          <w:szCs w:val="24"/>
-          <w:shd w:val="clear" w:color="auto" w:fill="FFFFFF"/>
-        </w:rPr>
-        <w:t>on</w:t>
-      </w:r>
-      <w:r>
-        <w:rPr>
-          <w:rFonts w:cstheme="minorHAnsi"/>
-          <w:color w:val="444444"/>
-          <w:sz w:val="24"/>
-          <w:szCs w:val="24"/>
-          <w:shd w:val="clear" w:color="auto" w:fill="FFFFFF"/>
-        </w:rPr>
-        <w:t xml:space="preserve"> utilise une boucle </w:t>
+        <w:t xml:space="preserve">En JavaScript, on utilise une boucle </w:t>
       </w:r>
       <w:r>
         <w:rPr>
@@ -1526,37 +1484,7 @@
           <w:szCs w:val="24"/>
           <w:shd w:val="clear" w:color="auto" w:fill="FFFFFF"/>
         </w:rPr>
-        <w:t>. On peut</w:t>
-      </w:r>
-      <w:r>
-        <w:rPr>
-          <w:rFonts w:cstheme="minorHAnsi"/>
-          <w:color w:val="444444"/>
-          <w:sz w:val="24"/>
-          <w:szCs w:val="24"/>
-          <w:shd w:val="clear" w:color="auto" w:fill="FFFFFF"/>
-        </w:rPr>
-        <w:t xml:space="preserve"> utilise</w:t>
-      </w:r>
-      <w:r>
-        <w:rPr>
-          <w:rFonts w:cstheme="minorHAnsi"/>
-          <w:color w:val="444444"/>
-          <w:sz w:val="24"/>
-          <w:szCs w:val="24"/>
-          <w:shd w:val="clear" w:color="auto" w:fill="FFFFFF"/>
-        </w:rPr>
-        <w:t>r</w:t>
-      </w:r>
-      <w:r>
-        <w:rPr>
-          <w:rFonts w:cstheme="minorHAnsi"/>
-          <w:color w:val="444444"/>
-          <w:sz w:val="24"/>
-          <w:szCs w:val="24"/>
-          <w:shd w:val="clear" w:color="auto" w:fill="FFFFFF"/>
-        </w:rPr>
-        <w:t> </w:t>
+        <w:t>. On peut utiliser </w:t>
       </w:r>
       <w:proofErr w:type="spellStart"/>
       <w:r>
@@ -1587,20 +1515,7 @@
           <w:sz w:val="24"/>
           <w:szCs w:val="24"/>
         </w:rPr>
-        <w:fldChar w:fldCharType="separate"/>
-      </w:r>
-      <w:r>
-        <w:rPr>
-          <w:rStyle w:val="Lienhypertexte"/>
-          <w:rFonts w:cstheme="minorHAnsi"/>
-          <w:color w:val="1669BB"/>
-          <w:sz w:val="24"/>
-          <w:szCs w:val="24"/>
-          <w:u w:val="none"/>
-        </w:rPr>
-        <w:t>ngFor</w:t>
-      </w:r>
-      <w:proofErr w:type="spellEnd"/>
+      </w:r>
       <w:r>
         <w:rPr>
           <w:rStyle w:val="CodeHTML"/>
@@ -1609,6 +1524,28 @@
           <w:sz w:val="24"/>
           <w:szCs w:val="24"/>
         </w:rPr>
+        <w:fldChar w:fldCharType="separate"/>
+      </w:r>
+      <w:r>
+        <w:rPr>
+          <w:rStyle w:val="Lienhypertexte"/>
+          <w:rFonts w:cstheme="minorHAnsi"/>
+          <w:color w:val="1669BB"/>
+          <w:sz w:val="24"/>
+          <w:szCs w:val="24"/>
+          <w:u w:val="none"/>
+        </w:rPr>
+        <w:t>ngFor</w:t>
+      </w:r>
+      <w:proofErr w:type="spellEnd"/>
+      <w:r>
+        <w:rPr>
+          <w:rStyle w:val="CodeHTML"/>
+          <w:rFonts w:asciiTheme="minorHAnsi" w:eastAsiaTheme="minorHAnsi" w:hAnsiTheme="minorHAnsi" w:cstheme="minorHAnsi"/>
+          <w:color w:val="444444"/>
+          <w:sz w:val="24"/>
+          <w:szCs w:val="24"/>
+        </w:rPr>
         <w:fldChar w:fldCharType="end"/>
       </w:r>
       <w:r>
@@ -1619,17 +1556,7 @@
           <w:szCs w:val="24"/>
           <w:shd w:val="clear" w:color="auto" w:fill="FFFFFF"/>
         </w:rPr>
-        <w:t> pour itérer sur des tableaux et même sur des valeurs asynchrones</w:t>
-      </w:r>
-      <w:r>
-        <w:rPr>
-          <w:rFonts w:cstheme="minorHAnsi"/>
-          <w:color w:val="444444"/>
-          <w:sz w:val="24"/>
-          <w:szCs w:val="24"/>
-          <w:shd w:val="clear" w:color="auto" w:fill="FFFFFF"/>
-        </w:rPr>
-        <w:t>.</w:t>
+        <w:t> pour itérer sur des tableaux et même sur des valeurs asynchrones.</w:t>
       </w:r>
     </w:p>
     <w:p>
@@ -2144,6 +2071,178 @@
           <w:szCs w:val="24"/>
         </w:rPr>
         <w:t xml:space="preserve"> --skip-tests</w:t>
+      </w:r>
+    </w:p>
+    <w:p>
+      <w:pPr>
+        <w:pStyle w:val="Paragraphedeliste"/>
+        <w:numPr>
+          <w:ilvl w:val="0"/>
+          <w:numId w:val="5"/>
+        </w:numPr>
+        <w:rPr>
+          <w:rFonts w:cstheme="minorHAnsi"/>
+          <w:sz w:val="24"/>
+          <w:szCs w:val="24"/>
+        </w:rPr>
+      </w:pPr>
+      <w:r>
+        <w:rPr>
+          <w:rFonts w:cstheme="minorHAnsi"/>
+          <w:color w:val="444444"/>
+          <w:sz w:val="24"/>
+          <w:szCs w:val="24"/>
+          <w:shd w:val="clear" w:color="auto" w:fill="FFFFFF"/>
+        </w:rPr>
+        <w:t>La directive </w:t>
+      </w:r>
+      <w:proofErr w:type="spellStart"/>
+      <w:r>
+        <w:rPr>
+          <w:rStyle w:val="CodeHTML"/>
+          <w:rFonts w:asciiTheme="minorHAnsi" w:eastAsiaTheme="minorHAnsi" w:hAnsiTheme="minorHAnsi" w:cstheme="minorHAnsi"/>
+          <w:color w:val="444444"/>
+          <w:sz w:val="24"/>
+          <w:szCs w:val="24"/>
+        </w:rPr>
+        <w:fldChar w:fldCharType="begin"/>
+      </w:r>
+      <w:r>
+        <w:rPr>
+          <w:rStyle w:val="CodeHTML"/>
+          <w:rFonts w:asciiTheme="minorHAnsi" w:eastAsiaTheme="minorHAnsi" w:hAnsiTheme="minorHAnsi" w:cstheme="minorHAnsi"/>
+          <w:color w:val="444444"/>
+          <w:sz w:val="24"/>
+          <w:szCs w:val="24"/>
+        </w:rPr>
+        <w:instrText xml:space="preserve"> HYPERLINK "https://angular.io/api/router/RouterLink" </w:instrText>
+      </w:r>
+      <w:r>
+        <w:rPr>
+          <w:rStyle w:val="CodeHTML"/>
+          <w:rFonts w:asciiTheme="minorHAnsi" w:eastAsiaTheme="minorHAnsi" w:hAnsiTheme="minorHAnsi" w:cstheme="minorHAnsi"/>
+          <w:color w:val="444444"/>
+          <w:sz w:val="24"/>
+          <w:szCs w:val="24"/>
+        </w:rPr>
+        <w:fldChar w:fldCharType="separate"/>
+      </w:r>
+      <w:r>
+        <w:rPr>
+          <w:rStyle w:val="Lienhypertexte"/>
+          <w:rFonts w:cstheme="minorHAnsi"/>
+          <w:color w:val="1669BB"/>
+          <w:sz w:val="24"/>
+          <w:szCs w:val="24"/>
+          <w:u w:val="none"/>
+        </w:rPr>
+        <w:t>routerLink</w:t>
+      </w:r>
+      <w:proofErr w:type="spellEnd"/>
+      <w:r>
+        <w:rPr>
+          <w:rStyle w:val="CodeHTML"/>
+          <w:rFonts w:asciiTheme="minorHAnsi" w:eastAsiaTheme="minorHAnsi" w:hAnsiTheme="minorHAnsi" w:cstheme="minorHAnsi"/>
+          <w:color w:val="444444"/>
+          <w:sz w:val="24"/>
+          <w:szCs w:val="24"/>
+        </w:rPr>
+        <w:fldChar w:fldCharType="end"/>
+      </w:r>
+      <w:r>
+        <w:rPr>
+          <w:rFonts w:cstheme="minorHAnsi"/>
+          <w:color w:val="444444"/>
+          <w:sz w:val="24"/>
+          <w:szCs w:val="24"/>
+          <w:shd w:val="clear" w:color="auto" w:fill="FFFFFF"/>
+        </w:rPr>
+        <w:t xml:space="preserve"> permet au routeur </w:t>
+      </w:r>
+      <w:proofErr w:type="spellStart"/>
+      <w:r>
+        <w:rPr>
+          <w:rFonts w:cstheme="minorHAnsi"/>
+          <w:color w:val="444444"/>
+          <w:sz w:val="24"/>
+          <w:szCs w:val="24"/>
+          <w:shd w:val="clear" w:color="auto" w:fill="FFFFFF"/>
+        </w:rPr>
+        <w:t>Angular</w:t>
+      </w:r>
+      <w:proofErr w:type="spellEnd"/>
+      <w:r>
+        <w:rPr>
+          <w:rFonts w:cstheme="minorHAnsi"/>
+          <w:color w:val="444444"/>
+          <w:sz w:val="24"/>
+          <w:szCs w:val="24"/>
+          <w:shd w:val="clear" w:color="auto" w:fill="FFFFFF"/>
+        </w:rPr>
+        <w:t xml:space="preserve"> de créer des liens dynamiques dans l'application. La valeur attribuée à </w:t>
+      </w:r>
+      <w:proofErr w:type="spellStart"/>
+      <w:r>
+        <w:rPr>
+          <w:rStyle w:val="CodeHTML"/>
+          <w:rFonts w:asciiTheme="minorHAnsi" w:eastAsiaTheme="minorHAnsi" w:hAnsiTheme="minorHAnsi" w:cstheme="minorHAnsi"/>
+          <w:color w:val="444444"/>
+          <w:sz w:val="24"/>
+          <w:szCs w:val="24"/>
+        </w:rPr>
+        <w:fldChar w:fldCharType="begin"/>
+      </w:r>
+      <w:r>
+        <w:rPr>
+          <w:rStyle w:val="CodeHTML"/>
+          <w:rFonts w:asciiTheme="minorHAnsi" w:eastAsiaTheme="minorHAnsi" w:hAnsiTheme="minorHAnsi" w:cstheme="minorHAnsi"/>
+          <w:color w:val="444444"/>
+          <w:sz w:val="24"/>
+          <w:szCs w:val="24"/>
+        </w:rPr>
+        <w:instrText xml:space="preserve"> HYPERLINK "https://angular.io/api/router/RouterLink" </w:instrText>
+      </w:r>
+      <w:r>
+        <w:rPr>
+          <w:rStyle w:val="CodeHTML"/>
+          <w:rFonts w:asciiTheme="minorHAnsi" w:eastAsiaTheme="minorHAnsi" w:hAnsiTheme="minorHAnsi" w:cstheme="minorHAnsi"/>
+          <w:color w:val="444444"/>
+          <w:sz w:val="24"/>
+          <w:szCs w:val="24"/>
+        </w:rPr>
+        <w:fldChar w:fldCharType="separate"/>
+      </w:r>
+      <w:r>
+        <w:rPr>
+          <w:rStyle w:val="Lienhypertexte"/>
+          <w:rFonts w:cstheme="minorHAnsi"/>
+          <w:color w:val="1669BB"/>
+          <w:sz w:val="24"/>
+          <w:szCs w:val="24"/>
+          <w:u w:val="none"/>
+        </w:rPr>
+        <w:t>routerLink</w:t>
+      </w:r>
+      <w:proofErr w:type="spellEnd"/>
+      <w:r>
+        <w:rPr>
+          <w:rStyle w:val="CodeHTML"/>
+          <w:rFonts w:asciiTheme="minorHAnsi" w:eastAsiaTheme="minorHAnsi" w:hAnsiTheme="minorHAnsi" w:cstheme="minorHAnsi"/>
+          <w:color w:val="444444"/>
+          <w:sz w:val="24"/>
+          <w:szCs w:val="24"/>
+        </w:rPr>
+        <w:fldChar w:fldCharType="end"/>
+      </w:r>
+      <w:r>
+        <w:rPr>
+          <w:rFonts w:cstheme="minorHAnsi"/>
+          <w:color w:val="444444"/>
+          <w:sz w:val="24"/>
+          <w:szCs w:val="24"/>
+          <w:shd w:val="clear" w:color="auto" w:fill="FFFFFF"/>
+        </w:rPr>
+        <w:t> est un tableau à deux entrées : la partie statique du chemin et les données dynamiques.</w:t>
       </w:r>
     </w:p>
     <w:p>

</xml_diff>

<commit_message>
Comment utiliser un server web local (JSON server) et comment utiliser les méthodes asynchrones pour récupérer les données
</commit_message>
<xml_diff>
--- a/Notes.docx
+++ b/Notes.docx
@@ -1,6 +1,6 @@
 
 <file path=word/document.xml><?xml version="1.0" encoding="utf-8"?>
-<w:document xmlns:wpc="http://schemas.microsoft.com/office/word/2010/wordprocessingCanvas" xmlns:cx="http://schemas.microsoft.com/office/drawing/2014/chartex" xmlns:cx1="http://schemas.microsoft.com/office/drawing/2015/9/8/chartex" xmlns:cx2="http://schemas.microsoft.com/office/drawing/2015/10/21/chartex" xmlns:cx3="http://schemas.microsoft.com/office/drawing/2016/5/9/chartex" xmlns:cx4="http://schemas.microsoft.com/office/drawing/2016/5/10/chartex" xmlns:cx5="http://schemas.microsoft.com/office/drawing/2016/5/11/chartex" xmlns:cx6="http://schemas.microsoft.com/office/drawing/2016/5/12/chartex" xmlns:cx7="http://schemas.microsoft.com/office/drawing/2016/5/13/chartex" xmlns:cx8="http://schemas.microsoft.com/office/drawing/2016/5/14/chartex" xmlns:mc="http://schemas.openxmlformats.org/markup-compatibility/2006" xmlns:aink="http://schemas.microsoft.com/office/drawing/2016/ink" xmlns:am3d="http://schemas.microsoft.com/office/drawing/2017/model3d" xmlns:o="urn:schemas-microsoft-com:office:office" xmlns:oel="http://schemas.microsoft.com/office/2019/extlst" xmlns:r="http://schemas.openxmlformats.org/officeDocument/2006/relationships" xmlns:m="http://schemas.openxmlformats.org/officeDocument/2006/math" xmlns:v="urn:schemas-microsoft-com:vml" xmlns:wp14="http://schemas.microsoft.com/office/word/2010/wordprocessingDrawing" xmlns:wp="http://schemas.openxmlformats.org/drawingml/2006/wordprocessingDrawing" xmlns:w10="urn:schemas-microsoft-com:office:word" xmlns:w="http://schemas.openxmlformats.org/wordprocessingml/2006/main" xmlns:w14="http://schemas.microsoft.com/office/word/2010/wordml" xmlns:w15="http://schemas.microsoft.com/office/word/2012/wordml" xmlns:w16cex="http://schemas.microsoft.com/office/word/2018/wordml/cex" xmlns:w16cid="http://schemas.microsoft.com/office/word/2016/wordml/cid" xmlns:w16="http://schemas.microsoft.com/office/word/2018/wordml" xmlns:w16du="http://schemas.microsoft.com/office/word/2023/wordml/word16du" xmlns:w16sdtdh="http://schemas.microsoft.com/office/word/2020/wordml/sdtdatahash" xmlns:w16se="http://schemas.microsoft.com/office/word/2015/wordml/symex" xmlns:wpg="http://schemas.microsoft.com/office/word/2010/wordprocessingGroup" xmlns:wpi="http://schemas.microsoft.com/office/word/2010/wordprocessingInk" xmlns:wne="http://schemas.microsoft.com/office/word/2006/wordml" xmlns:wps="http://schemas.microsoft.com/office/word/2010/wordprocessingShape" mc:Ignorable="w14 w15 w16se w16cid w16 w16cex w16sdtdh wp14">
+<w:document xmlns:wpc="http://schemas.microsoft.com/office/word/2010/wordprocessingCanvas" xmlns:cx="http://schemas.microsoft.com/office/drawing/2014/chartex" xmlns:cx1="http://schemas.microsoft.com/office/drawing/2015/9/8/chartex" xmlns:cx2="http://schemas.microsoft.com/office/drawing/2015/10/21/chartex" xmlns:cx3="http://schemas.microsoft.com/office/drawing/2016/5/9/chartex" xmlns:cx4="http://schemas.microsoft.com/office/drawing/2016/5/10/chartex" xmlns:cx5="http://schemas.microsoft.com/office/drawing/2016/5/11/chartex" xmlns:cx6="http://schemas.microsoft.com/office/drawing/2016/5/12/chartex" xmlns:cx7="http://schemas.microsoft.com/office/drawing/2016/5/13/chartex" xmlns:cx8="http://schemas.microsoft.com/office/drawing/2016/5/14/chartex" xmlns:mc="http://schemas.openxmlformats.org/markup-compatibility/2006" xmlns:aink="http://schemas.microsoft.com/office/drawing/2016/ink" xmlns:am3d="http://schemas.microsoft.com/office/drawing/2017/model3d" xmlns:o="urn:schemas-microsoft-com:office:office" xmlns:oel="http://schemas.microsoft.com/office/2019/extlst" xmlns:r="http://schemas.openxmlformats.org/officeDocument/2006/relationships" xmlns:m="http://schemas.openxmlformats.org/officeDocument/2006/math" xmlns:v="urn:schemas-microsoft-com:vml" xmlns:wp14="http://schemas.microsoft.com/office/word/2010/wordprocessingDrawing" xmlns:wp="http://schemas.openxmlformats.org/drawingml/2006/wordprocessingDrawing" xmlns:w10="urn:schemas-microsoft-com:office:word" xmlns:w="http://schemas.openxmlformats.org/wordprocessingml/2006/main" xmlns:w14="http://schemas.microsoft.com/office/word/2010/wordml" xmlns:w15="http://schemas.microsoft.com/office/word/2012/wordml" xmlns:w16cex="http://schemas.microsoft.com/office/word/2018/wordml/cex" xmlns:w16cid="http://schemas.microsoft.com/office/word/2016/wordml/cid" xmlns:w16="http://schemas.microsoft.com/office/word/2018/wordml" xmlns:w16sdtdh="http://schemas.microsoft.com/office/word/2020/wordml/sdtdatahash" xmlns:w16se="http://schemas.microsoft.com/office/word/2015/wordml/symex" xmlns:wpg="http://schemas.microsoft.com/office/word/2010/wordprocessingGroup" xmlns:wpi="http://schemas.microsoft.com/office/word/2010/wordprocessingInk" xmlns:wne="http://schemas.microsoft.com/office/word/2006/wordml" xmlns:wps="http://schemas.microsoft.com/office/word/2010/wordprocessingShape" mc:Ignorable="w14 w15 w16se w16cid w16 w16cex w16sdtdh wp14">
   <w:body>
     <w:p>
       <w:pPr>
@@ -42,7 +42,6 @@
         </w:rPr>
       </w:pPr>
       <w:proofErr w:type="spellStart"/>
-      <w:proofErr w:type="gramStart"/>
       <w:r>
         <w:rPr>
           <w:rStyle w:val="CodeHTML"/>
@@ -53,20 +52,7 @@
           <w:sz w:val="24"/>
           <w:szCs w:val="24"/>
         </w:rPr>
-        <w:t>app.component</w:t>
-      </w:r>
-      <w:proofErr w:type="gramEnd"/>
-      <w:r>
-        <w:rPr>
-          <w:rStyle w:val="CodeHTML"/>
-          <w:rFonts w:asciiTheme="minorHAnsi" w:eastAsiaTheme="minorHAnsi" w:hAnsiTheme="minorHAnsi" w:cstheme="minorHAnsi"/>
-          <w:b/>
-          <w:bCs/>
-          <w:color w:val="444444"/>
-          <w:sz w:val="24"/>
-          <w:szCs w:val="24"/>
-        </w:rPr>
-        <w:t>.ts</w:t>
+        <w:t>app.component.ts</w:t>
       </w:r>
       <w:proofErr w:type="spellEnd"/>
       <w:r>
@@ -299,7 +285,6 @@
         </w:rPr>
       </w:pPr>
       <w:proofErr w:type="spellStart"/>
-      <w:proofErr w:type="gramStart"/>
       <w:r>
         <w:rPr>
           <w:rFonts w:cstheme="minorHAnsi"/>
@@ -311,7 +296,6 @@
         <w:t>ng</w:t>
       </w:r>
       <w:proofErr w:type="spellEnd"/>
-      <w:proofErr w:type="gramEnd"/>
       <w:r>
         <w:rPr>
           <w:rFonts w:cstheme="minorHAnsi"/>
@@ -401,7 +385,6 @@
         </w:rPr>
       </w:pPr>
       <w:proofErr w:type="spellStart"/>
-      <w:proofErr w:type="gramStart"/>
       <w:r>
         <w:rPr>
           <w:rFonts w:cstheme="minorHAnsi"/>
@@ -413,7 +396,6 @@
         <w:t>ng</w:t>
       </w:r>
       <w:proofErr w:type="spellEnd"/>
-      <w:proofErr w:type="gramEnd"/>
       <w:r>
         <w:rPr>
           <w:rFonts w:cstheme="minorHAnsi"/>
@@ -463,7 +445,6 @@
         </w:rPr>
       </w:pPr>
       <w:proofErr w:type="spellStart"/>
-      <w:proofErr w:type="gramStart"/>
       <w:r>
         <w:rPr>
           <w:rFonts w:cstheme="minorHAnsi"/>
@@ -475,7 +456,6 @@
         <w:t>standlone</w:t>
       </w:r>
       <w:proofErr w:type="spellEnd"/>
-      <w:proofErr w:type="gramEnd"/>
       <w:r>
         <w:rPr>
           <w:rFonts w:cstheme="minorHAnsi"/>
@@ -555,7 +535,6 @@
         </w:rPr>
       </w:pPr>
       <w:proofErr w:type="spellStart"/>
-      <w:proofErr w:type="gramStart"/>
       <w:r>
         <w:rPr>
           <w:rFonts w:cstheme="minorHAnsi"/>
@@ -569,7 +548,6 @@
         <w:t>ng</w:t>
       </w:r>
       <w:proofErr w:type="spellEnd"/>
-      <w:proofErr w:type="gramEnd"/>
       <w:r>
         <w:rPr>
           <w:rFonts w:cstheme="minorHAnsi"/>
@@ -830,29 +808,7 @@
           <w:sz w:val="24"/>
           <w:szCs w:val="24"/>
         </w:rPr>
-        <w:t>@</w:t>
-      </w:r>
-      <w:proofErr w:type="gramStart"/>
-      <w:r>
-        <w:rPr>
-          <w:rFonts w:cstheme="minorHAnsi"/>
-          <w:b/>
-          <w:bCs/>
-          <w:sz w:val="24"/>
-          <w:szCs w:val="24"/>
-        </w:rPr>
-        <w:t>Input(</w:t>
-      </w:r>
-      <w:proofErr w:type="gramEnd"/>
-      <w:r>
-        <w:rPr>
-          <w:rFonts w:cstheme="minorHAnsi"/>
-          <w:b/>
-          <w:bCs/>
-          <w:sz w:val="24"/>
-          <w:szCs w:val="24"/>
-        </w:rPr>
-        <w:t>) test!: Test</w:t>
+        <w:t>@Input() test!: Test</w:t>
       </w:r>
       <w:r>
         <w:rPr>
@@ -1092,7 +1048,7 @@
           <w:lang w:eastAsia="fr-FR"/>
           <w14:ligatures w14:val="none"/>
         </w:rPr>
-        <w:t>Interpolations</w:t>
+        <w:t>Interpolations de textes</w:t>
       </w:r>
       <w:r>
         <w:rPr>
@@ -1104,11 +1060,13 @@
           <w:lang w:eastAsia="fr-FR"/>
           <w14:ligatures w14:val="none"/>
         </w:rPr>
-        <w:t xml:space="preserve"> de textes</w:t>
+        <w:t xml:space="preserve"> (pour l’affichage des données) </w:t>
       </w:r>
       <w:r>
         <w:rPr>
           <w:rFonts w:eastAsia="Times New Roman" w:cstheme="minorHAnsi"/>
+          <w:b/>
+          <w:bCs/>
           <w:color w:val="444444"/>
           <w:kern w:val="0"/>
           <w:sz w:val="24"/>
@@ -1116,37 +1074,7 @@
           <w:lang w:eastAsia="fr-FR"/>
           <w14:ligatures w14:val="none"/>
         </w:rPr>
-        <w:t xml:space="preserve"> (pour l’affichage des données) </w:t>
-      </w:r>
-      <w:proofErr w:type="gramStart"/>
-      <w:r>
-        <w:rPr>
-          <w:rFonts w:eastAsia="Times New Roman" w:cstheme="minorHAnsi"/>
-          <w:b/>
-          <w:bCs/>
-          <w:color w:val="444444"/>
-          <w:kern w:val="0"/>
-          <w:sz w:val="24"/>
-          <w:szCs w:val="24"/>
-          <w:lang w:eastAsia="fr-FR"/>
-          <w14:ligatures w14:val="none"/>
-        </w:rPr>
-        <w:t>{{ expression</w:t>
-      </w:r>
-      <w:proofErr w:type="gramEnd"/>
-      <w:r>
-        <w:rPr>
-          <w:rFonts w:eastAsia="Times New Roman" w:cstheme="minorHAnsi"/>
-          <w:b/>
-          <w:bCs/>
-          <w:color w:val="444444"/>
-          <w:kern w:val="0"/>
-          <w:sz w:val="24"/>
-          <w:szCs w:val="24"/>
-          <w:lang w:eastAsia="fr-FR"/>
-          <w14:ligatures w14:val="none"/>
-        </w:rPr>
-        <w:t xml:space="preserve"> }}</w:t>
+        <w:t>{{ expression }}</w:t>
       </w:r>
     </w:p>
     <w:p>
@@ -1176,19 +1104,7 @@
           <w:lang w:eastAsia="fr-FR"/>
           <w14:ligatures w14:val="none"/>
         </w:rPr>
-        <w:t>Liaison</w:t>
-      </w:r>
-      <w:r>
-        <w:rPr>
-          <w:rFonts w:eastAsia="Times New Roman" w:cstheme="minorHAnsi"/>
-          <w:color w:val="444444"/>
-          <w:kern w:val="0"/>
-          <w:sz w:val="24"/>
-          <w:szCs w:val="24"/>
-          <w:lang w:eastAsia="fr-FR"/>
-          <w14:ligatures w14:val="none"/>
-        </w:rPr>
-        <w:t xml:space="preserve"> de propriété</w:t>
+        <w:t>Liaison de propriété</w:t>
       </w:r>
       <w:r>
         <w:rPr>
@@ -1265,19 +1181,7 @@
           <w:lang w:eastAsia="fr-FR"/>
           <w14:ligatures w14:val="none"/>
         </w:rPr>
-        <w:t>Liaison</w:t>
-      </w:r>
-      <w:r>
-        <w:rPr>
-          <w:rFonts w:eastAsia="Times New Roman" w:cstheme="minorHAnsi"/>
-          <w:color w:val="444444"/>
-          <w:kern w:val="0"/>
-          <w:sz w:val="24"/>
-          <w:szCs w:val="24"/>
-          <w:lang w:eastAsia="fr-FR"/>
-          <w14:ligatures w14:val="none"/>
-        </w:rPr>
-        <w:t xml:space="preserve"> événementielle</w:t>
+        <w:t>Liaison événementielle</w:t>
       </w:r>
     </w:p>
     <w:p>
@@ -1307,19 +1211,7 @@
           <w:lang w:eastAsia="fr-FR"/>
           <w14:ligatures w14:val="none"/>
         </w:rPr>
-        <w:t>Liaison</w:t>
-      </w:r>
-      <w:r>
-        <w:rPr>
-          <w:rFonts w:eastAsia="Times New Roman" w:cstheme="minorHAnsi"/>
-          <w:color w:val="444444"/>
-          <w:kern w:val="0"/>
-          <w:sz w:val="24"/>
-          <w:szCs w:val="24"/>
-          <w:lang w:eastAsia="fr-FR"/>
-          <w14:ligatures w14:val="none"/>
-        </w:rPr>
-        <w:t xml:space="preserve"> bidirectionnelle</w:t>
+        <w:t>Liaison bidirectionnelle</w:t>
       </w:r>
     </w:p>
     <w:p>
@@ -1346,7 +1238,6 @@
         </w:rPr>
       </w:pPr>
       <w:proofErr w:type="spellStart"/>
-      <w:proofErr w:type="gramStart"/>
       <w:r>
         <w:rPr>
           <w:rFonts w:cstheme="minorHAnsi"/>
@@ -1358,7 +1249,6 @@
         <w:t>ngFor</w:t>
       </w:r>
       <w:proofErr w:type="spellEnd"/>
-      <w:proofErr w:type="gramEnd"/>
       <w:r>
         <w:rPr>
           <w:rFonts w:cstheme="minorHAnsi"/>
@@ -1635,17 +1525,7 @@
           <w:szCs w:val="24"/>
           <w:shd w:val="clear" w:color="auto" w:fill="FFFFFF"/>
         </w:rPr>
-        <w:t xml:space="preserve"> : </w:t>
-      </w:r>
-      <w:r>
-        <w:rPr>
-          <w:rFonts w:cstheme="minorHAnsi"/>
-          <w:color w:val="444444"/>
-          <w:sz w:val="24"/>
-          <w:szCs w:val="24"/>
-          <w:shd w:val="clear" w:color="auto" w:fill="FFFFFF"/>
-        </w:rPr>
-        <w:t xml:space="preserve">permettent de séparer les données et les fonctions de l'application </w:t>
+        <w:t xml:space="preserve"> : permettent de séparer les données et les fonctions de l'application </w:t>
       </w:r>
       <w:proofErr w:type="spellStart"/>
       <w:r>
@@ -1745,17 +1625,7 @@
           <w:szCs w:val="24"/>
           <w:shd w:val="clear" w:color="auto" w:fill="FFFFFF"/>
         </w:rPr>
-        <w:t xml:space="preserve"> : </w:t>
-      </w:r>
-      <w:r>
-        <w:rPr>
-          <w:rFonts w:cstheme="minorHAnsi"/>
-          <w:color w:val="444444"/>
-          <w:sz w:val="24"/>
-          <w:szCs w:val="24"/>
-          <w:shd w:val="clear" w:color="auto" w:fill="FFFFFF"/>
-        </w:rPr>
-        <w:t>est le mécanisme qui gère les dépendances entre les composants d'une application et les services que les autres composants peuvent utiliser.</w:t>
+        <w:t> : est le mécanisme qui gère les dépendances entre les composants d'une application et les services que les autres composants peuvent utiliser.</w:t>
       </w:r>
     </w:p>
     <w:p>
@@ -1884,8 +1754,10 @@
       <w:pPr>
         <w:pStyle w:val="Paragraphedeliste"/>
         <w:rPr>
-          <w:rFonts w:ascii="Roboto" w:hAnsi="Roboto"/>
-          <w:color w:val="444444"/>
+          <w:rFonts w:cstheme="minorHAnsi"/>
+          <w:color w:val="444444"/>
+          <w:sz w:val="24"/>
+          <w:szCs w:val="24"/>
           <w:shd w:val="clear" w:color="auto" w:fill="FFFFFF"/>
         </w:rPr>
       </w:pPr>
@@ -1920,15 +1792,7 @@
           <w:szCs w:val="24"/>
           <w:shd w:val="clear" w:color="auto" w:fill="FFFFFF"/>
         </w:rPr>
-        <w:t>, seules certaines parties de la page sont mises à jour pour représenter la vue demandée par l'utilisateur</w:t>
-      </w:r>
-      <w:r>
-        <w:rPr>
-          <w:rFonts w:ascii="Roboto" w:hAnsi="Roboto"/>
-          <w:color w:val="444444"/>
-          <w:shd w:val="clear" w:color="auto" w:fill="FFFFFF"/>
-        </w:rPr>
-        <w:t>.</w:t>
+        <w:t>, seules certaines parties de la page sont mises à jour pour représenter la vue demandée par l'utilisateur.</w:t>
       </w:r>
     </w:p>
     <w:p>
@@ -2099,6 +1963,93 @@
       <w:proofErr w:type="spellStart"/>
       <w:r>
         <w:rPr>
+          <w:rFonts w:cstheme="minorHAnsi"/>
+          <w:sz w:val="24"/>
+          <w:szCs w:val="24"/>
+        </w:rPr>
+        <w:fldChar w:fldCharType="begin"/>
+      </w:r>
+      <w:r>
+        <w:rPr>
+          <w:rFonts w:cstheme="minorHAnsi"/>
+          <w:sz w:val="24"/>
+          <w:szCs w:val="24"/>
+        </w:rPr>
+        <w:instrText>HYPERLINK "https://angular.io/api/router/RouterLink"</w:instrText>
+      </w:r>
+      <w:r>
+        <w:rPr>
+          <w:rFonts w:cstheme="minorHAnsi"/>
+          <w:sz w:val="24"/>
+          <w:szCs w:val="24"/>
+        </w:rPr>
+      </w:r>
+      <w:r>
+        <w:rPr>
+          <w:rFonts w:cstheme="minorHAnsi"/>
+          <w:sz w:val="24"/>
+          <w:szCs w:val="24"/>
+        </w:rPr>
+        <w:fldChar w:fldCharType="separate"/>
+      </w:r>
+      <w:r>
+        <w:rPr>
+          <w:rStyle w:val="Lienhypertexte"/>
+          <w:rFonts w:cstheme="minorHAnsi"/>
+          <w:color w:val="1669BB"/>
+          <w:sz w:val="24"/>
+          <w:szCs w:val="24"/>
+          <w:u w:val="none"/>
+        </w:rPr>
+        <w:t>routerLink</w:t>
+      </w:r>
+      <w:proofErr w:type="spellEnd"/>
+      <w:r>
+        <w:rPr>
+          <w:rStyle w:val="Lienhypertexte"/>
+          <w:rFonts w:cstheme="minorHAnsi"/>
+          <w:color w:val="1669BB"/>
+          <w:sz w:val="24"/>
+          <w:szCs w:val="24"/>
+          <w:u w:val="none"/>
+        </w:rPr>
+        <w:fldChar w:fldCharType="end"/>
+      </w:r>
+      <w:r>
+        <w:rPr>
+          <w:rFonts w:cstheme="minorHAnsi"/>
+          <w:color w:val="444444"/>
+          <w:sz w:val="24"/>
+          <w:szCs w:val="24"/>
+          <w:shd w:val="clear" w:color="auto" w:fill="FFFFFF"/>
+        </w:rPr>
+        <w:t xml:space="preserve"> permet au routeur </w:t>
+      </w:r>
+      <w:proofErr w:type="spellStart"/>
+      <w:r>
+        <w:rPr>
+          <w:rFonts w:cstheme="minorHAnsi"/>
+          <w:color w:val="444444"/>
+          <w:sz w:val="24"/>
+          <w:szCs w:val="24"/>
+          <w:shd w:val="clear" w:color="auto" w:fill="FFFFFF"/>
+        </w:rPr>
+        <w:t>Angular</w:t>
+      </w:r>
+      <w:proofErr w:type="spellEnd"/>
+      <w:r>
+        <w:rPr>
+          <w:rFonts w:cstheme="minorHAnsi"/>
+          <w:color w:val="444444"/>
+          <w:sz w:val="24"/>
+          <w:szCs w:val="24"/>
+          <w:shd w:val="clear" w:color="auto" w:fill="FFFFFF"/>
+        </w:rPr>
+        <w:t xml:space="preserve"> de créer des liens dynamiques dans l'application. La valeur attribuée à </w:t>
+      </w:r>
+      <w:proofErr w:type="spellStart"/>
+      <w:r>
+        <w:rPr>
           <w:rStyle w:val="CodeHTML"/>
           <w:rFonts w:asciiTheme="minorHAnsi" w:eastAsiaTheme="minorHAnsi" w:hAnsiTheme="minorHAnsi" w:cstheme="minorHAnsi"/>
           <w:color w:val="444444"/>
@@ -2125,20 +2076,7 @@
           <w:sz w:val="24"/>
           <w:szCs w:val="24"/>
         </w:rPr>
-        <w:fldChar w:fldCharType="separate"/>
-      </w:r>
-      <w:r>
-        <w:rPr>
-          <w:rStyle w:val="Lienhypertexte"/>
-          <w:rFonts w:cstheme="minorHAnsi"/>
-          <w:color w:val="1669BB"/>
-          <w:sz w:val="24"/>
-          <w:szCs w:val="24"/>
-          <w:u w:val="none"/>
-        </w:rPr>
-        <w:t>routerLink</w:t>
-      </w:r>
-      <w:proofErr w:type="spellEnd"/>
+      </w:r>
       <w:r>
         <w:rPr>
           <w:rStyle w:val="CodeHTML"/>
@@ -2147,41 +2085,20 @@
           <w:sz w:val="24"/>
           <w:szCs w:val="24"/>
         </w:rPr>
-        <w:fldChar w:fldCharType="end"/>
-      </w:r>
-      <w:r>
-        <w:rPr>
-          <w:rFonts w:cstheme="minorHAnsi"/>
-          <w:color w:val="444444"/>
-          <w:sz w:val="24"/>
-          <w:szCs w:val="24"/>
-          <w:shd w:val="clear" w:color="auto" w:fill="FFFFFF"/>
-        </w:rPr>
-        <w:t xml:space="preserve"> permet au routeur </w:t>
-      </w:r>
-      <w:proofErr w:type="spellStart"/>
-      <w:r>
-        <w:rPr>
-          <w:rFonts w:cstheme="minorHAnsi"/>
-          <w:color w:val="444444"/>
-          <w:sz w:val="24"/>
-          <w:szCs w:val="24"/>
-          <w:shd w:val="clear" w:color="auto" w:fill="FFFFFF"/>
-        </w:rPr>
-        <w:t>Angular</w:t>
-      </w:r>
-      <w:proofErr w:type="spellEnd"/>
-      <w:r>
-        <w:rPr>
-          <w:rFonts w:cstheme="minorHAnsi"/>
-          <w:color w:val="444444"/>
-          <w:sz w:val="24"/>
-          <w:szCs w:val="24"/>
-          <w:shd w:val="clear" w:color="auto" w:fill="FFFFFF"/>
-        </w:rPr>
-        <w:t xml:space="preserve"> de créer des liens dynamiques dans l'application. La valeur attribuée à </w:t>
-      </w:r>
-      <w:proofErr w:type="spellStart"/>
+        <w:fldChar w:fldCharType="separate"/>
+      </w:r>
+      <w:r>
+        <w:rPr>
+          <w:rStyle w:val="Lienhypertexte"/>
+          <w:rFonts w:cstheme="minorHAnsi"/>
+          <w:color w:val="1669BB"/>
+          <w:sz w:val="24"/>
+          <w:szCs w:val="24"/>
+          <w:u w:val="none"/>
+        </w:rPr>
+        <w:t>routerLink</w:t>
+      </w:r>
+      <w:proofErr w:type="spellEnd"/>
       <w:r>
         <w:rPr>
           <w:rStyle w:val="CodeHTML"/>
@@ -2190,48 +2107,6 @@
           <w:sz w:val="24"/>
           <w:szCs w:val="24"/>
         </w:rPr>
-        <w:fldChar w:fldCharType="begin"/>
-      </w:r>
-      <w:r>
-        <w:rPr>
-          <w:rStyle w:val="CodeHTML"/>
-          <w:rFonts w:asciiTheme="minorHAnsi" w:eastAsiaTheme="minorHAnsi" w:hAnsiTheme="minorHAnsi" w:cstheme="minorHAnsi"/>
-          <w:color w:val="444444"/>
-          <w:sz w:val="24"/>
-          <w:szCs w:val="24"/>
-        </w:rPr>
-        <w:instrText xml:space="preserve"> HYPERLINK "https://angular.io/api/router/RouterLink" </w:instrText>
-      </w:r>
-      <w:r>
-        <w:rPr>
-          <w:rStyle w:val="CodeHTML"/>
-          <w:rFonts w:asciiTheme="minorHAnsi" w:eastAsiaTheme="minorHAnsi" w:hAnsiTheme="minorHAnsi" w:cstheme="minorHAnsi"/>
-          <w:color w:val="444444"/>
-          <w:sz w:val="24"/>
-          <w:szCs w:val="24"/>
-        </w:rPr>
-        <w:fldChar w:fldCharType="separate"/>
-      </w:r>
-      <w:r>
-        <w:rPr>
-          <w:rStyle w:val="Lienhypertexte"/>
-          <w:rFonts w:cstheme="minorHAnsi"/>
-          <w:color w:val="1669BB"/>
-          <w:sz w:val="24"/>
-          <w:szCs w:val="24"/>
-          <w:u w:val="none"/>
-        </w:rPr>
-        <w:t>routerLink</w:t>
-      </w:r>
-      <w:proofErr w:type="spellEnd"/>
-      <w:r>
-        <w:rPr>
-          <w:rStyle w:val="CodeHTML"/>
-          <w:rFonts w:asciiTheme="minorHAnsi" w:eastAsiaTheme="minorHAnsi" w:hAnsiTheme="minorHAnsi" w:cstheme="minorHAnsi"/>
-          <w:color w:val="444444"/>
-          <w:sz w:val="24"/>
-          <w:szCs w:val="24"/>
-        </w:rPr>
         <w:fldChar w:fldCharType="end"/>
       </w:r>
       <w:r>
@@ -2243,6 +2118,420 @@
           <w:shd w:val="clear" w:color="auto" w:fill="FFFFFF"/>
         </w:rPr>
         <w:t> est un tableau à deux entrées : la partie statique du chemin et les données dynamiques.</w:t>
+      </w:r>
+    </w:p>
+    <w:p>
+      <w:pPr>
+        <w:pStyle w:val="Paragraphedeliste"/>
+        <w:ind w:left="1440"/>
+        <w:rPr>
+          <w:rFonts w:cstheme="minorHAnsi"/>
+          <w:sz w:val="24"/>
+          <w:szCs w:val="24"/>
+        </w:rPr>
+      </w:pPr>
+    </w:p>
+    <w:p>
+      <w:pPr>
+        <w:pStyle w:val="Paragraphedeliste"/>
+        <w:numPr>
+          <w:ilvl w:val="0"/>
+          <w:numId w:val="1"/>
+        </w:numPr>
+        <w:rPr>
+          <w:rFonts w:cstheme="minorHAnsi"/>
+          <w:sz w:val="24"/>
+          <w:szCs w:val="24"/>
+        </w:rPr>
+      </w:pPr>
+      <w:r>
+        <w:rPr>
+          <w:rFonts w:cstheme="minorHAnsi"/>
+          <w:sz w:val="24"/>
+          <w:szCs w:val="24"/>
+        </w:rPr>
+        <w:t xml:space="preserve">Intégration de http et d’une API dans une application </w:t>
+      </w:r>
+      <w:proofErr w:type="spellStart"/>
+      <w:r>
+        <w:rPr>
+          <w:rFonts w:cstheme="minorHAnsi"/>
+          <w:sz w:val="24"/>
+          <w:szCs w:val="24"/>
+        </w:rPr>
+        <w:t>Angular</w:t>
+      </w:r>
+      <w:proofErr w:type="spellEnd"/>
+    </w:p>
+    <w:p>
+      <w:pPr>
+        <w:pStyle w:val="Paragraphedeliste"/>
+        <w:numPr>
+          <w:ilvl w:val="0"/>
+          <w:numId w:val="6"/>
+        </w:numPr>
+        <w:rPr>
+          <w:rFonts w:cstheme="minorHAnsi"/>
+          <w:sz w:val="24"/>
+          <w:szCs w:val="24"/>
+        </w:rPr>
+      </w:pPr>
+      <w:r>
+        <w:rPr>
+          <w:rFonts w:cstheme="minorHAnsi"/>
+          <w:color w:val="444444"/>
+          <w:sz w:val="24"/>
+          <w:szCs w:val="24"/>
+          <w:shd w:val="clear" w:color="auto" w:fill="FFFFFF"/>
+        </w:rPr>
+        <w:t>JSON Server est un outil open source utilisé pour créer des API REST fictives.</w:t>
+      </w:r>
+    </w:p>
+    <w:p>
+      <w:pPr>
+        <w:pStyle w:val="Paragraphedeliste"/>
+        <w:ind w:left="1440"/>
+        <w:rPr>
+          <w:rFonts w:cstheme="minorHAnsi"/>
+          <w:b/>
+          <w:bCs/>
+          <w:sz w:val="24"/>
+          <w:szCs w:val="24"/>
+        </w:rPr>
+      </w:pPr>
+      <w:proofErr w:type="spellStart"/>
+      <w:r>
+        <w:rPr>
+          <w:rFonts w:cstheme="minorHAnsi"/>
+          <w:b/>
+          <w:bCs/>
+          <w:color w:val="444444"/>
+          <w:sz w:val="24"/>
+          <w:szCs w:val="24"/>
+          <w:shd w:val="clear" w:color="auto" w:fill="FFFFFF"/>
+        </w:rPr>
+        <w:t>npm</w:t>
+      </w:r>
+      <w:proofErr w:type="spellEnd"/>
+      <w:r>
+        <w:rPr>
+          <w:rFonts w:cstheme="minorHAnsi"/>
+          <w:b/>
+          <w:bCs/>
+          <w:color w:val="444444"/>
+          <w:sz w:val="24"/>
+          <w:szCs w:val="24"/>
+          <w:shd w:val="clear" w:color="auto" w:fill="FFFFFF"/>
+        </w:rPr>
+        <w:t xml:space="preserve"> </w:t>
+      </w:r>
+      <w:proofErr w:type="spellStart"/>
+      <w:r>
+        <w:rPr>
+          <w:rFonts w:cstheme="minorHAnsi"/>
+          <w:b/>
+          <w:bCs/>
+          <w:color w:val="444444"/>
+          <w:sz w:val="24"/>
+          <w:szCs w:val="24"/>
+          <w:shd w:val="clear" w:color="auto" w:fill="FFFFFF"/>
+        </w:rPr>
+        <w:t>install</w:t>
+      </w:r>
+      <w:proofErr w:type="spellEnd"/>
+      <w:r>
+        <w:rPr>
+          <w:rFonts w:cstheme="minorHAnsi"/>
+          <w:b/>
+          <w:bCs/>
+          <w:color w:val="444444"/>
+          <w:sz w:val="24"/>
+          <w:szCs w:val="24"/>
+          <w:shd w:val="clear" w:color="auto" w:fill="FFFFFF"/>
+        </w:rPr>
+        <w:t xml:space="preserve"> -g </w:t>
+      </w:r>
+      <w:proofErr w:type="spellStart"/>
+      <w:r>
+        <w:rPr>
+          <w:rFonts w:cstheme="minorHAnsi"/>
+          <w:b/>
+          <w:bCs/>
+          <w:color w:val="444444"/>
+          <w:sz w:val="24"/>
+          <w:szCs w:val="24"/>
+          <w:shd w:val="clear" w:color="auto" w:fill="FFFFFF"/>
+        </w:rPr>
+        <w:t>json</w:t>
+      </w:r>
+      <w:proofErr w:type="spellEnd"/>
+      <w:r>
+        <w:rPr>
+          <w:rFonts w:cstheme="minorHAnsi"/>
+          <w:b/>
+          <w:bCs/>
+          <w:color w:val="444444"/>
+          <w:sz w:val="24"/>
+          <w:szCs w:val="24"/>
+          <w:shd w:val="clear" w:color="auto" w:fill="FFFFFF"/>
+        </w:rPr>
+        <w:t>-server</w:t>
+      </w:r>
+    </w:p>
+    <w:p>
+      <w:pPr>
+        <w:pStyle w:val="Paragraphedeliste"/>
+        <w:numPr>
+          <w:ilvl w:val="0"/>
+          <w:numId w:val="6"/>
+        </w:numPr>
+        <w:rPr>
+          <w:rFonts w:cstheme="minorHAnsi"/>
+          <w:sz w:val="24"/>
+          <w:szCs w:val="24"/>
+        </w:rPr>
+      </w:pPr>
+      <w:r>
+        <w:rPr>
+          <w:rFonts w:cstheme="minorHAnsi"/>
+          <w:sz w:val="24"/>
+          <w:szCs w:val="24"/>
+        </w:rPr>
+        <w:t xml:space="preserve">Créer un fichier nommé </w:t>
+      </w:r>
+      <w:proofErr w:type="spellStart"/>
+      <w:r>
+        <w:rPr>
+          <w:rFonts w:cstheme="minorHAnsi"/>
+          <w:sz w:val="24"/>
+          <w:szCs w:val="24"/>
+        </w:rPr>
+        <w:t>dbname.json</w:t>
+      </w:r>
+      <w:proofErr w:type="spellEnd"/>
+      <w:r>
+        <w:rPr>
+          <w:rFonts w:cstheme="minorHAnsi"/>
+          <w:sz w:val="24"/>
+          <w:szCs w:val="24"/>
+        </w:rPr>
+        <w:t xml:space="preserve"> et remplir ce fichier par des données au format </w:t>
+      </w:r>
+      <w:proofErr w:type="spellStart"/>
+      <w:r>
+        <w:rPr>
+          <w:rFonts w:cstheme="minorHAnsi"/>
+          <w:sz w:val="24"/>
+          <w:szCs w:val="24"/>
+        </w:rPr>
+        <w:t>json</w:t>
+      </w:r>
+      <w:proofErr w:type="spellEnd"/>
+    </w:p>
+    <w:p>
+      <w:pPr>
+        <w:pStyle w:val="Paragraphedeliste"/>
+        <w:ind w:left="1440"/>
+        <w:rPr>
+          <w:rFonts w:cstheme="minorHAnsi"/>
+          <w:b/>
+          <w:bCs/>
+          <w:sz w:val="24"/>
+          <w:szCs w:val="24"/>
+        </w:rPr>
+      </w:pPr>
+      <w:r>
+        <w:rPr>
+          <w:rFonts w:cstheme="minorHAnsi"/>
+          <w:sz w:val="24"/>
+          <w:szCs w:val="24"/>
+        </w:rPr>
+        <w:t xml:space="preserve">Pour tester la configuration, exécuter la commande : </w:t>
+      </w:r>
+      <w:proofErr w:type="spellStart"/>
+      <w:r>
+        <w:rPr>
+          <w:rFonts w:cstheme="minorHAnsi"/>
+          <w:b/>
+          <w:bCs/>
+          <w:color w:val="444444"/>
+          <w:sz w:val="24"/>
+          <w:szCs w:val="24"/>
+          <w:shd w:val="clear" w:color="auto" w:fill="FFFFFF"/>
+        </w:rPr>
+        <w:t>json</w:t>
+      </w:r>
+      <w:proofErr w:type="spellEnd"/>
+      <w:r>
+        <w:rPr>
+          <w:rFonts w:cstheme="minorHAnsi"/>
+          <w:b/>
+          <w:bCs/>
+          <w:color w:val="444444"/>
+          <w:sz w:val="24"/>
+          <w:szCs w:val="24"/>
+          <w:shd w:val="clear" w:color="auto" w:fill="FFFFFF"/>
+        </w:rPr>
+        <w:t>-server --</w:t>
+      </w:r>
+      <w:proofErr w:type="spellStart"/>
+      <w:r>
+        <w:rPr>
+          <w:rFonts w:cstheme="minorHAnsi"/>
+          <w:b/>
+          <w:bCs/>
+          <w:color w:val="444444"/>
+          <w:sz w:val="24"/>
+          <w:szCs w:val="24"/>
+          <w:shd w:val="clear" w:color="auto" w:fill="FFFFFF"/>
+        </w:rPr>
+        <w:t>watch</w:t>
+      </w:r>
+      <w:proofErr w:type="spellEnd"/>
+      <w:r>
+        <w:rPr>
+          <w:rFonts w:cstheme="minorHAnsi"/>
+          <w:b/>
+          <w:bCs/>
+          <w:color w:val="444444"/>
+          <w:sz w:val="24"/>
+          <w:szCs w:val="24"/>
+          <w:shd w:val="clear" w:color="auto" w:fill="FFFFFF"/>
+        </w:rPr>
+        <w:t xml:space="preserve"> </w:t>
+      </w:r>
+      <w:proofErr w:type="spellStart"/>
+      <w:r>
+        <w:rPr>
+          <w:rFonts w:cstheme="minorHAnsi"/>
+          <w:b/>
+          <w:bCs/>
+          <w:color w:val="444444"/>
+          <w:sz w:val="24"/>
+          <w:szCs w:val="24"/>
+          <w:shd w:val="clear" w:color="auto" w:fill="FFFFFF"/>
+        </w:rPr>
+        <w:t>db.json</w:t>
+      </w:r>
+      <w:proofErr w:type="spellEnd"/>
+    </w:p>
+    <w:p>
+      <w:pPr>
+        <w:pStyle w:val="Paragraphedeliste"/>
+        <w:numPr>
+          <w:ilvl w:val="0"/>
+          <w:numId w:val="6"/>
+        </w:numPr>
+        <w:rPr>
+          <w:rFonts w:cstheme="minorHAnsi"/>
+          <w:sz w:val="24"/>
+          <w:szCs w:val="24"/>
+        </w:rPr>
+      </w:pPr>
+      <w:r>
+        <w:rPr>
+          <w:rFonts w:cstheme="minorHAnsi"/>
+          <w:sz w:val="24"/>
+          <w:szCs w:val="24"/>
+        </w:rPr>
+        <w:t xml:space="preserve">Vérifier que les données insérer dans le fichier </w:t>
+      </w:r>
+      <w:proofErr w:type="spellStart"/>
+      <w:r>
+        <w:rPr>
+          <w:rFonts w:cstheme="minorHAnsi"/>
+          <w:sz w:val="24"/>
+          <w:szCs w:val="24"/>
+        </w:rPr>
+        <w:t>dbname.json</w:t>
+      </w:r>
+      <w:proofErr w:type="spellEnd"/>
+      <w:r>
+        <w:rPr>
+          <w:rFonts w:cstheme="minorHAnsi"/>
+          <w:sz w:val="24"/>
+          <w:szCs w:val="24"/>
+        </w:rPr>
+        <w:t xml:space="preserve"> </w:t>
+      </w:r>
+      <w:proofErr w:type="spellStart"/>
+      <w:r>
+        <w:rPr>
+          <w:rFonts w:cstheme="minorHAnsi"/>
+          <w:sz w:val="24"/>
+          <w:szCs w:val="24"/>
+        </w:rPr>
+        <w:t>safficher</w:t>
+      </w:r>
+      <w:proofErr w:type="spellEnd"/>
+      <w:r>
+        <w:rPr>
+          <w:rFonts w:cstheme="minorHAnsi"/>
+          <w:sz w:val="24"/>
+          <w:szCs w:val="24"/>
+        </w:rPr>
+        <w:t xml:space="preserve"> sur le navigateur à l’adresse : </w:t>
+      </w:r>
+      <w:hyperlink r:id="rId7" w:history="1">
+        <w:r>
+          <w:rPr>
+            <w:rStyle w:val="Lienhypertexte"/>
+            <w:rFonts w:ascii="Roboto Mono" w:hAnsi="Roboto Mono"/>
+          </w:rPr>
+          <w:t>http://localhost:3000/locations</w:t>
+        </w:r>
+      </w:hyperlink>
+      <w:r>
+        <w:rPr>
+          <w:rFonts w:ascii="Roboto Mono" w:hAnsi="Roboto Mono"/>
+          <w:color w:val="444444"/>
+        </w:rPr>
+        <w:t xml:space="preserve"> </w:t>
+      </w:r>
+    </w:p>
+    <w:p>
+      <w:pPr>
+        <w:pStyle w:val="Paragraphedeliste"/>
+        <w:numPr>
+          <w:ilvl w:val="0"/>
+          <w:numId w:val="6"/>
+        </w:numPr>
+        <w:rPr>
+          <w:rFonts w:cstheme="minorHAnsi"/>
+          <w:sz w:val="24"/>
+          <w:szCs w:val="24"/>
+        </w:rPr>
+      </w:pPr>
+      <w:r>
+        <w:rPr>
+          <w:rFonts w:ascii="Roboto Mono" w:hAnsi="Roboto Mono"/>
+          <w:color w:val="444444"/>
+        </w:rPr>
+        <w:t xml:space="preserve">Liens documentation de JSON server : </w:t>
+      </w:r>
+      <w:hyperlink r:id="rId8" w:history="1">
+        <w:r>
+          <w:rPr>
+            <w:rStyle w:val="Lienhypertexte"/>
+            <w:rFonts w:ascii="Roboto Mono" w:hAnsi="Roboto Mono"/>
+          </w:rPr>
+          <w:t>https://www.npmjs.com/package/json-server</w:t>
+        </w:r>
+      </w:hyperlink>
+      <w:r>
+        <w:rPr>
+          <w:rFonts w:ascii="Roboto Mono" w:hAnsi="Roboto Mono"/>
+          <w:color w:val="444444"/>
+        </w:rPr>
+        <w:t xml:space="preserve">  </w:t>
+      </w:r>
+      <w:r>
+        <w:rPr>
+          <w:rFonts w:cstheme="minorHAnsi"/>
+          <w:sz w:val="24"/>
+          <w:szCs w:val="24"/>
+        </w:rPr>
+        <w:t xml:space="preserve"> </w:t>
       </w:r>
     </w:p>
     <w:p>
@@ -2270,8 +2559,121 @@
 </file>
 
 <file path=word/numbering.xml><?xml version="1.0" encoding="utf-8"?>
-<w:numbering xmlns:wpc="http://schemas.microsoft.com/office/word/2010/wordprocessingCanvas" xmlns:cx="http://schemas.microsoft.com/office/drawing/2014/chartex" xmlns:cx1="http://schemas.microsoft.com/office/drawing/2015/9/8/chartex" xmlns:cx2="http://schemas.microsoft.com/office/drawing/2015/10/21/chartex" xmlns:cx3="http://schemas.microsoft.com/office/drawing/2016/5/9/chartex" xmlns:cx4="http://schemas.microsoft.com/office/drawing/2016/5/10/chartex" xmlns:cx5="http://schemas.microsoft.com/office/drawing/2016/5/11/chartex" xmlns:cx6="http://schemas.microsoft.com/office/drawing/2016/5/12/chartex" xmlns:cx7="http://schemas.microsoft.com/office/drawing/2016/5/13/chartex" xmlns:cx8="http://schemas.microsoft.com/office/drawing/2016/5/14/chartex" xmlns:mc="http://schemas.openxmlformats.org/markup-compatibility/2006" xmlns:aink="http://schemas.microsoft.com/office/drawing/2016/ink" xmlns:am3d="http://schemas.microsoft.com/office/drawing/2017/model3d" xmlns:o="urn:schemas-microsoft-com:office:office" xmlns:oel="http://schemas.microsoft.com/office/2019/extlst" xmlns:r="http://schemas.openxmlformats.org/officeDocument/2006/relationships" xmlns:m="http://schemas.openxmlformats.org/officeDocument/2006/math" xmlns:v="urn:schemas-microsoft-com:vml" xmlns:wp14="http://schemas.microsoft.com/office/word/2010/wordprocessingDrawing" xmlns:wp="http://schemas.openxmlformats.org/drawingml/2006/wordprocessingDrawing" xmlns:w10="urn:schemas-microsoft-com:office:word" xmlns:w="http://schemas.openxmlformats.org/wordprocessingml/2006/main" xmlns:w14="http://schemas.microsoft.com/office/word/2010/wordml" xmlns:w15="http://schemas.microsoft.com/office/word/2012/wordml" xmlns:w16cex="http://schemas.microsoft.com/office/word/2018/wordml/cex" xmlns:w16cid="http://schemas.microsoft.com/office/word/2016/wordml/cid" xmlns:w16="http://schemas.microsoft.com/office/word/2018/wordml" xmlns:w16du="http://schemas.microsoft.com/office/word/2023/wordml/word16du" xmlns:w16sdtdh="http://schemas.microsoft.com/office/word/2020/wordml/sdtdatahash" xmlns:w16se="http://schemas.microsoft.com/office/word/2015/wordml/symex" xmlns:wpg="http://schemas.microsoft.com/office/word/2010/wordprocessingGroup" xmlns:wpi="http://schemas.microsoft.com/office/word/2010/wordprocessingInk" xmlns:wne="http://schemas.microsoft.com/office/word/2006/wordml" xmlns:wps="http://schemas.microsoft.com/office/word/2010/wordprocessingShape" mc:Ignorable="w14 w15 w16se w16cid w16 w16cex w16sdtdh wp14">
+<w:numbering xmlns:wpc="http://schemas.microsoft.com/office/word/2010/wordprocessingCanvas" xmlns:cx="http://schemas.microsoft.com/office/drawing/2014/chartex" xmlns:cx1="http://schemas.microsoft.com/office/drawing/2015/9/8/chartex" xmlns:cx2="http://schemas.microsoft.com/office/drawing/2015/10/21/chartex" xmlns:cx3="http://schemas.microsoft.com/office/drawing/2016/5/9/chartex" xmlns:cx4="http://schemas.microsoft.com/office/drawing/2016/5/10/chartex" xmlns:cx5="http://schemas.microsoft.com/office/drawing/2016/5/11/chartex" xmlns:cx6="http://schemas.microsoft.com/office/drawing/2016/5/12/chartex" xmlns:cx7="http://schemas.microsoft.com/office/drawing/2016/5/13/chartex" xmlns:cx8="http://schemas.microsoft.com/office/drawing/2016/5/14/chartex" xmlns:mc="http://schemas.openxmlformats.org/markup-compatibility/2006" xmlns:aink="http://schemas.microsoft.com/office/drawing/2016/ink" xmlns:am3d="http://schemas.microsoft.com/office/drawing/2017/model3d" xmlns:o="urn:schemas-microsoft-com:office:office" xmlns:oel="http://schemas.microsoft.com/office/2019/extlst" xmlns:r="http://schemas.openxmlformats.org/officeDocument/2006/relationships" xmlns:m="http://schemas.openxmlformats.org/officeDocument/2006/math" xmlns:v="urn:schemas-microsoft-com:vml" xmlns:wp14="http://schemas.microsoft.com/office/word/2010/wordprocessingDrawing" xmlns:wp="http://schemas.openxmlformats.org/drawingml/2006/wordprocessingDrawing" xmlns:w10="urn:schemas-microsoft-com:office:word" xmlns:w="http://schemas.openxmlformats.org/wordprocessingml/2006/main" xmlns:w14="http://schemas.microsoft.com/office/word/2010/wordml" xmlns:w15="http://schemas.microsoft.com/office/word/2012/wordml" xmlns:w16cex="http://schemas.microsoft.com/office/word/2018/wordml/cex" xmlns:w16cid="http://schemas.microsoft.com/office/word/2016/wordml/cid" xmlns:w16="http://schemas.microsoft.com/office/word/2018/wordml" xmlns:w16sdtdh="http://schemas.microsoft.com/office/word/2020/wordml/sdtdatahash" xmlns:w16se="http://schemas.microsoft.com/office/word/2015/wordml/symex" xmlns:wpg="http://schemas.microsoft.com/office/word/2010/wordprocessingGroup" xmlns:wpi="http://schemas.microsoft.com/office/word/2010/wordprocessingInk" xmlns:wne="http://schemas.microsoft.com/office/word/2006/wordml" xmlns:wps="http://schemas.microsoft.com/office/word/2010/wordprocessingShape" mc:Ignorable="w14 w15 w16se w16cid w16 w16cex w16sdtdh wp14">
   <w:abstractNum w:abstractNumId="0" w15:restartNumberingAfterBreak="0">
+    <w:nsid w:val="12B43085"/>
+    <w:multiLevelType w:val="hybridMultilevel"/>
+    <w:tmpl w:val="12EA12E6"/>
+    <w:lvl w:ilvl="0" w:tplc="040C0001">
+      <w:start w:val="1"/>
+      <w:numFmt w:val="bullet"/>
+      <w:lvlText w:val=""/>
+      <w:lvlJc w:val="left"/>
+      <w:pPr>
+        <w:ind w:left="1440" w:hanging="360"/>
+      </w:pPr>
+      <w:rPr>
+        <w:rFonts w:ascii="Symbol" w:hAnsi="Symbol" w:hint="default"/>
+      </w:rPr>
+    </w:lvl>
+    <w:lvl w:ilvl="1" w:tplc="040C0003" w:tentative="1">
+      <w:start w:val="1"/>
+      <w:numFmt w:val="bullet"/>
+      <w:lvlText w:val="o"/>
+      <w:lvlJc w:val="left"/>
+      <w:pPr>
+        <w:ind w:left="2160" w:hanging="360"/>
+      </w:pPr>
+      <w:rPr>
+        <w:rFonts w:ascii="Courier New" w:hAnsi="Courier New" w:cs="Courier New" w:hint="default"/>
+      </w:rPr>
+    </w:lvl>
+    <w:lvl w:ilvl="2" w:tplc="040C0005" w:tentative="1">
+      <w:start w:val="1"/>
+      <w:numFmt w:val="bullet"/>
+      <w:lvlText w:val=""/>
+      <w:lvlJc w:val="left"/>
+      <w:pPr>
+        <w:ind w:left="2880" w:hanging="360"/>
+      </w:pPr>
+      <w:rPr>
+        <w:rFonts w:ascii="Wingdings" w:hAnsi="Wingdings" w:hint="default"/>
+      </w:rPr>
+    </w:lvl>
+    <w:lvl w:ilvl="3" w:tplc="040C0001" w:tentative="1">
+      <w:start w:val="1"/>
+      <w:numFmt w:val="bullet"/>
+      <w:lvlText w:val=""/>
+      <w:lvlJc w:val="left"/>
+      <w:pPr>
+        <w:ind w:left="3600" w:hanging="360"/>
+      </w:pPr>
+      <w:rPr>
+        <w:rFonts w:ascii="Symbol" w:hAnsi="Symbol" w:hint="default"/>
+      </w:rPr>
+    </w:lvl>
+    <w:lvl w:ilvl="4" w:tplc="040C0003" w:tentative="1">
+      <w:start w:val="1"/>
+      <w:numFmt w:val="bullet"/>
+      <w:lvlText w:val="o"/>
+      <w:lvlJc w:val="left"/>
+      <w:pPr>
+        <w:ind w:left="4320" w:hanging="360"/>
+      </w:pPr>
+      <w:rPr>
+        <w:rFonts w:ascii="Courier New" w:hAnsi="Courier New" w:cs="Courier New" w:hint="default"/>
+      </w:rPr>
+    </w:lvl>
+    <w:lvl w:ilvl="5" w:tplc="040C0005" w:tentative="1">
+      <w:start w:val="1"/>
+      <w:numFmt w:val="bullet"/>
+      <w:lvlText w:val=""/>
+      <w:lvlJc w:val="left"/>
+      <w:pPr>
+        <w:ind w:left="5040" w:hanging="360"/>
+      </w:pPr>
+      <w:rPr>
+        <w:rFonts w:ascii="Wingdings" w:hAnsi="Wingdings" w:hint="default"/>
+      </w:rPr>
+    </w:lvl>
+    <w:lvl w:ilvl="6" w:tplc="040C0001" w:tentative="1">
+      <w:start w:val="1"/>
+      <w:numFmt w:val="bullet"/>
+      <w:lvlText w:val=""/>
+      <w:lvlJc w:val="left"/>
+      <w:pPr>
+        <w:ind w:left="5760" w:hanging="360"/>
+      </w:pPr>
+      <w:rPr>
+        <w:rFonts w:ascii="Symbol" w:hAnsi="Symbol" w:hint="default"/>
+      </w:rPr>
+    </w:lvl>
+    <w:lvl w:ilvl="7" w:tplc="040C0003" w:tentative="1">
+      <w:start w:val="1"/>
+      <w:numFmt w:val="bullet"/>
+      <w:lvlText w:val="o"/>
+      <w:lvlJc w:val="left"/>
+      <w:pPr>
+        <w:ind w:left="6480" w:hanging="360"/>
+      </w:pPr>
+      <w:rPr>
+        <w:rFonts w:ascii="Courier New" w:hAnsi="Courier New" w:cs="Courier New" w:hint="default"/>
+      </w:rPr>
+    </w:lvl>
+    <w:lvl w:ilvl="8" w:tplc="040C0005" w:tentative="1">
+      <w:start w:val="1"/>
+      <w:numFmt w:val="bullet"/>
+      <w:lvlText w:val=""/>
+      <w:lvlJc w:val="left"/>
+      <w:pPr>
+        <w:ind w:left="7200" w:hanging="360"/>
+      </w:pPr>
+      <w:rPr>
+        <w:rFonts w:ascii="Wingdings" w:hAnsi="Wingdings" w:hint="default"/>
+      </w:rPr>
+    </w:lvl>
+  </w:abstractNum>
+  <w:abstractNum w:abstractNumId="1" w15:restartNumberingAfterBreak="0">
     <w:nsid w:val="1F7E58EE"/>
     <w:multiLevelType w:val="hybridMultilevel"/>
     <w:tmpl w:val="B5ECC360"/>
@@ -2384,7 +2786,7 @@
       </w:rPr>
     </w:lvl>
   </w:abstractNum>
-  <w:abstractNum w:abstractNumId="1" w15:restartNumberingAfterBreak="0">
+  <w:abstractNum w:abstractNumId="2" w15:restartNumberingAfterBreak="0">
     <w:nsid w:val="2D665BB5"/>
     <w:multiLevelType w:val="hybridMultilevel"/>
     <w:tmpl w:val="D19E1ECC"/>
@@ -2470,7 +2872,7 @@
       </w:pPr>
     </w:lvl>
   </w:abstractNum>
-  <w:abstractNum w:abstractNumId="2" w15:restartNumberingAfterBreak="0">
+  <w:abstractNum w:abstractNumId="3" w15:restartNumberingAfterBreak="0">
     <w:nsid w:val="351D4AB1"/>
     <w:multiLevelType w:val="hybridMultilevel"/>
     <w:tmpl w:val="EBCEC274"/>
@@ -2583,7 +2985,7 @@
       </w:rPr>
     </w:lvl>
   </w:abstractNum>
-  <w:abstractNum w:abstractNumId="3" w15:restartNumberingAfterBreak="0">
+  <w:abstractNum w:abstractNumId="4" w15:restartNumberingAfterBreak="0">
     <w:nsid w:val="4CFC1F90"/>
     <w:multiLevelType w:val="multilevel"/>
     <w:tmpl w:val="39442E66"/>
@@ -2732,7 +3134,7 @@
       </w:rPr>
     </w:lvl>
   </w:abstractNum>
-  <w:abstractNum w:abstractNumId="4" w15:restartNumberingAfterBreak="0">
+  <w:abstractNum w:abstractNumId="5" w15:restartNumberingAfterBreak="0">
     <w:nsid w:val="61956C18"/>
     <w:multiLevelType w:val="hybridMultilevel"/>
     <w:tmpl w:val="7DC211C8"/>
@@ -2822,18 +3224,21 @@
     </w:lvl>
   </w:abstractNum>
   <w:num w:numId="1" w16cid:durableId="1067068079">
+    <w:abstractNumId w:val="2"/>
+  </w:num>
+  <w:num w:numId="2" w16cid:durableId="1162432371">
+    <w:abstractNumId w:val="3"/>
+  </w:num>
+  <w:num w:numId="3" w16cid:durableId="645739771">
+    <w:abstractNumId w:val="4"/>
+  </w:num>
+  <w:num w:numId="4" w16cid:durableId="716659652">
+    <w:abstractNumId w:val="5"/>
+  </w:num>
+  <w:num w:numId="5" w16cid:durableId="692994196">
     <w:abstractNumId w:val="1"/>
   </w:num>
-  <w:num w:numId="2" w16cid:durableId="1162432371">
-    <w:abstractNumId w:val="2"/>
-  </w:num>
-  <w:num w:numId="3" w16cid:durableId="645739771">
-    <w:abstractNumId w:val="3"/>
-  </w:num>
-  <w:num w:numId="4" w16cid:durableId="716659652">
-    <w:abstractNumId w:val="4"/>
-  </w:num>
-  <w:num w:numId="5" w16cid:durableId="692994196">
+  <w:num w:numId="6" w16cid:durableId="1787767684">
     <w:abstractNumId w:val="0"/>
   </w:num>
 </w:numbering>
@@ -3295,7 +3700,6 @@
     <w:name w:val="Hyperlink"/>
     <w:basedOn w:val="Policepardfaut"/>
     <w:uiPriority w:val="99"/>
-    <w:semiHidden/>
     <w:unhideWhenUsed/>
     <w:rsid w:val="006D0FB8"/>
     <w:rPr>
@@ -3312,6 +3716,18 @@
     <w:rPr>
       <w:i/>
       <w:iCs/>
+    </w:rPr>
+  </w:style>
+  <w:style w:type="character" w:styleId="Mentionnonrsolue">
+    <w:name w:val="Unresolved Mention"/>
+    <w:basedOn w:val="Policepardfaut"/>
+    <w:uiPriority w:val="99"/>
+    <w:semiHidden/>
+    <w:unhideWhenUsed/>
+    <w:rsid w:val="0001568F"/>
+    <w:rPr>
+      <w:color w:val="605E5C"/>
+      <w:shd w:val="clear" w:color="auto" w:fill="E1DFDD"/>
     </w:rPr>
   </w:style>
 </w:styles>

</xml_diff>